<commit_message>
Candidat de versio final informe inicial
</commit_message>
<xml_diff>
--- a/Documents/InformeInicial_v2.docx
+++ b/Documents/InformeInicial_v2.docx
@@ -1297,17 +1297,7 @@
                 <w:szCs w:val="24"/>
                 <w:lang w:eastAsia="es-ES"/>
               </w:rPr>
-              <w:t>A</w:t>
-            </w:r>
-            <w:r>
-              <w:rPr>
-                <w:rFonts w:eastAsia="Times New Roman" w:cstheme="minorHAnsi"/>
-                <w:color w:val="222222"/>
-                <w:sz w:val="24"/>
-                <w:szCs w:val="24"/>
-                <w:lang w:eastAsia="es-ES"/>
-              </w:rPr>
-              <w:t xml:space="preserve">rquitectures de xarxes neuronals utilitzades </w:t>
+              <w:t xml:space="preserve">Arquitectures de xarxes neuronals utilitzades </w:t>
             </w:r>
           </w:p>
         </w:tc>
@@ -1501,17 +1491,7 @@
                 <w:szCs w:val="24"/>
                 <w:lang w:eastAsia="es-ES"/>
               </w:rPr>
-              <w:t xml:space="preserve">per millorar </w:t>
-            </w:r>
-            <w:r>
-              <w:rPr>
-                <w:rFonts w:eastAsia="Times New Roman" w:cstheme="minorHAnsi"/>
-                <w:color w:val="222222"/>
-                <w:sz w:val="24"/>
-                <w:szCs w:val="24"/>
-                <w:lang w:eastAsia="es-ES"/>
-              </w:rPr>
-              <w:t>els mètodes usats en els treballs estudiats.</w:t>
+              <w:t>per millorar els mètodes usats en els treballs estudiats.</w:t>
             </w:r>
           </w:p>
         </w:tc>
@@ -1842,47 +1822,7 @@
                 <w:szCs w:val="24"/>
                 <w:lang w:eastAsia="es-ES"/>
               </w:rPr>
-              <w:t xml:space="preserve">Explorar </w:t>
-            </w:r>
-            <w:r>
-              <w:rPr>
-                <w:rFonts w:eastAsia="Times New Roman" w:cstheme="minorHAnsi"/>
-                <w:color w:val="222222"/>
-                <w:sz w:val="24"/>
-                <w:szCs w:val="24"/>
-                <w:lang w:eastAsia="es-ES"/>
-              </w:rPr>
-              <w:t>tècniques</w:t>
-            </w:r>
-            <w:r>
-              <w:rPr>
-                <w:rFonts w:eastAsia="Times New Roman" w:cstheme="minorHAnsi"/>
-                <w:color w:val="222222"/>
-                <w:sz w:val="24"/>
-                <w:szCs w:val="24"/>
-                <w:lang w:eastAsia="es-ES"/>
-              </w:rPr>
-              <w:t xml:space="preserve"> de </w:t>
-            </w:r>
-            <w:r>
-              <w:rPr>
-                <w:rFonts w:eastAsia="Times New Roman" w:cstheme="minorHAnsi"/>
-                <w:color w:val="222222"/>
-                <w:sz w:val="24"/>
-                <w:szCs w:val="24"/>
-                <w:lang w:eastAsia="es-ES"/>
-              </w:rPr>
-              <w:t>transferència</w:t>
-            </w:r>
-            <w:r>
-              <w:rPr>
-                <w:rFonts w:eastAsia="Times New Roman" w:cstheme="minorHAnsi"/>
-                <w:color w:val="222222"/>
-                <w:sz w:val="24"/>
-                <w:szCs w:val="24"/>
-                <w:lang w:eastAsia="es-ES"/>
-              </w:rPr>
-              <w:t xml:space="preserve"> d'aprenentatge</w:t>
+              <w:t>Explorar tècniques de transferència d'aprenentatge</w:t>
             </w:r>
           </w:p>
         </w:tc>
@@ -1980,27 +1920,7 @@
                 <w:szCs w:val="24"/>
                 <w:lang w:eastAsia="es-ES"/>
               </w:rPr>
-              <w:t xml:space="preserve">Comparar </w:t>
-            </w:r>
-            <w:r>
-              <w:rPr>
-                <w:rFonts w:eastAsia="Times New Roman" w:cstheme="minorHAnsi"/>
-                <w:color w:val="222222"/>
-                <w:sz w:val="24"/>
-                <w:szCs w:val="24"/>
-                <w:lang w:eastAsia="es-ES"/>
-              </w:rPr>
-              <w:t xml:space="preserve">el rendiments </w:t>
-            </w:r>
-            <w:r>
-              <w:rPr>
-                <w:rFonts w:eastAsia="Times New Roman" w:cstheme="minorHAnsi"/>
-                <w:color w:val="222222"/>
-                <w:sz w:val="24"/>
-                <w:szCs w:val="24"/>
-                <w:lang w:eastAsia="es-ES"/>
-              </w:rPr>
-              <w:t>amb els mètodes originals</w:t>
+              <w:t>Comparar el rendiments amb els mètodes originals</w:t>
             </w:r>
           </w:p>
         </w:tc>
@@ -2217,7 +2137,27 @@
                 <w:szCs w:val="24"/>
                 <w:lang w:eastAsia="es-ES"/>
               </w:rPr>
-              <w:t>O4.1</w:t>
+              <w:t>O</w:t>
+            </w:r>
+            <w:r>
+              <w:rPr>
+                <w:rFonts w:eastAsia="Times New Roman" w:cstheme="minorHAnsi"/>
+                <w:color w:val="222222"/>
+                <w:sz w:val="24"/>
+                <w:szCs w:val="24"/>
+                <w:lang w:eastAsia="es-ES"/>
+              </w:rPr>
+              <w:t>5</w:t>
+            </w:r>
+            <w:r>
+              <w:rPr>
+                <w:rFonts w:eastAsia="Times New Roman" w:cstheme="minorHAnsi"/>
+                <w:color w:val="222222"/>
+                <w:sz w:val="24"/>
+                <w:szCs w:val="24"/>
+                <w:lang w:eastAsia="es-ES"/>
+              </w:rPr>
+              <w:t>.1</w:t>
             </w:r>
           </w:p>
         </w:tc>
@@ -2316,7 +2256,27 @@
                 <w:szCs w:val="24"/>
                 <w:lang w:eastAsia="es-ES"/>
               </w:rPr>
-              <w:t>O4.2</w:t>
+              <w:t>O</w:t>
+            </w:r>
+            <w:r>
+              <w:rPr>
+                <w:rFonts w:eastAsia="Times New Roman" w:cstheme="minorHAnsi"/>
+                <w:color w:val="222222"/>
+                <w:sz w:val="24"/>
+                <w:szCs w:val="24"/>
+                <w:lang w:eastAsia="es-ES"/>
+              </w:rPr>
+              <w:t>5</w:t>
+            </w:r>
+            <w:r>
+              <w:rPr>
+                <w:rFonts w:eastAsia="Times New Roman" w:cstheme="minorHAnsi"/>
+                <w:color w:val="222222"/>
+                <w:sz w:val="24"/>
+                <w:szCs w:val="24"/>
+                <w:lang w:eastAsia="es-ES"/>
+              </w:rPr>
+              <w:t>.2</w:t>
             </w:r>
           </w:p>
         </w:tc>
@@ -2415,7 +2375,27 @@
                 <w:szCs w:val="24"/>
                 <w:lang w:eastAsia="es-ES"/>
               </w:rPr>
-              <w:t>O4.3</w:t>
+              <w:t>O</w:t>
+            </w:r>
+            <w:r>
+              <w:rPr>
+                <w:rFonts w:eastAsia="Times New Roman" w:cstheme="minorHAnsi"/>
+                <w:color w:val="222222"/>
+                <w:sz w:val="24"/>
+                <w:szCs w:val="24"/>
+                <w:lang w:eastAsia="es-ES"/>
+              </w:rPr>
+              <w:t>5</w:t>
+            </w:r>
+            <w:r>
+              <w:rPr>
+                <w:rFonts w:eastAsia="Times New Roman" w:cstheme="minorHAnsi"/>
+                <w:color w:val="222222"/>
+                <w:sz w:val="24"/>
+                <w:szCs w:val="24"/>
+                <w:lang w:eastAsia="es-ES"/>
+              </w:rPr>
+              <w:t>.3</w:t>
             </w:r>
           </w:p>
         </w:tc>
@@ -2514,7 +2494,27 @@
                 <w:szCs w:val="24"/>
                 <w:lang w:eastAsia="es-ES"/>
               </w:rPr>
-              <w:t>O4.4</w:t>
+              <w:t>O</w:t>
+            </w:r>
+            <w:r>
+              <w:rPr>
+                <w:rFonts w:eastAsia="Times New Roman" w:cstheme="minorHAnsi"/>
+                <w:color w:val="222222"/>
+                <w:sz w:val="24"/>
+                <w:szCs w:val="24"/>
+                <w:lang w:eastAsia="es-ES"/>
+              </w:rPr>
+              <w:t>5</w:t>
+            </w:r>
+            <w:r>
+              <w:rPr>
+                <w:rFonts w:eastAsia="Times New Roman" w:cstheme="minorHAnsi"/>
+                <w:color w:val="222222"/>
+                <w:sz w:val="24"/>
+                <w:szCs w:val="24"/>
+                <w:lang w:eastAsia="es-ES"/>
+              </w:rPr>
+              <w:t>.4</w:t>
             </w:r>
           </w:p>
         </w:tc>
@@ -2548,27 +2548,7 @@
                 <w:szCs w:val="24"/>
                 <w:lang w:eastAsia="es-ES"/>
               </w:rPr>
-              <w:t xml:space="preserve">Comparar el rendiments amb </w:t>
-            </w:r>
-            <w:r>
-              <w:rPr>
-                <w:rFonts w:eastAsia="Times New Roman" w:cstheme="minorHAnsi"/>
-                <w:color w:val="222222"/>
-                <w:sz w:val="24"/>
-                <w:szCs w:val="24"/>
-                <w:lang w:eastAsia="es-ES"/>
-              </w:rPr>
-              <w:t>els altres treballs</w:t>
-            </w:r>
-            <w:r>
-              <w:rPr>
-                <w:rFonts w:eastAsia="Times New Roman" w:cstheme="minorHAnsi"/>
-                <w:color w:val="222222"/>
-                <w:sz w:val="24"/>
-                <w:szCs w:val="24"/>
-                <w:lang w:eastAsia="es-ES"/>
-              </w:rPr>
-              <w:t xml:space="preserve"> </w:t>
+              <w:t xml:space="preserve">Comparar el rendiments amb els altres treballs </w:t>
             </w:r>
           </w:p>
         </w:tc>
@@ -2855,15 +2835,7 @@
           <w:b/>
           <w:bCs/>
         </w:rPr>
-        <w:t xml:space="preserve">Fase </w:t>
-      </w:r>
-      <w:r>
-        <w:rPr>
-          <w:rFonts w:eastAsiaTheme="minorHAnsi" w:cstheme="minorHAnsi"/>
-          <w:b/>
-          <w:bCs/>
-        </w:rPr>
-        <w:t>d</w:t>
+        <w:t>Fase d</w:t>
       </w:r>
       <w:r>
         <w:rPr>
@@ -2938,55 +2910,2423 @@
     <w:p>
       <w:pPr>
         <w:rPr>
+          <w:lang w:eastAsia="es-ES"/>
+        </w:rPr>
+      </w:pPr>
+      <w:r>
+        <w:rPr>
+          <w:lang w:eastAsia="es-ES"/>
+        </w:rPr>
+        <w:t xml:space="preserve">En el marc d'un </w:t>
+      </w:r>
+      <w:r>
+        <w:rPr>
+          <w:lang w:eastAsia="es-ES"/>
+        </w:rPr>
+        <w:t>TFG</w:t>
+      </w:r>
+      <w:r>
+        <w:rPr>
+          <w:lang w:eastAsia="es-ES"/>
+        </w:rPr>
+        <w:t>, la planificació és un element clau per assegurar l'èxit del projecte. La taula de planificació presentada inclou una sèrie d'objectius específics que han de ser assolits en un període de temps determinat. A través d'aquests objectius, es pretén comprendre les limitacions i avantatges de les xarxes neuronals (NN) en medicina, recopilar informació dels treballs existents, identificar les tècniques NN més efectives i aplicar-les per crear noves arquitectures NN específiques per a la medicina. A més a més, la planificació també inclou l'elaboració de dos informes de progrés, un informe final i la preparació d'una presentació i un pòster per comunicar els resultats obtinguts.</w:t>
+      </w:r>
+    </w:p>
+    <w:tbl>
+      <w:tblPr>
+        <w:tblStyle w:val="Tablaconcuadrcula"/>
+        <w:tblW w:w="0" w:type="auto"/>
+        <w:tblLook w:val="04A0" w:firstRow="1" w:lastRow="0" w:firstColumn="1" w:lastColumn="0" w:noHBand="0" w:noVBand="1"/>
+      </w:tblPr>
+      <w:tblGrid>
+        <w:gridCol w:w="1271"/>
+        <w:gridCol w:w="1843"/>
+        <w:gridCol w:w="5380"/>
+      </w:tblGrid>
+      <w:tr>
+        <w:tc>
+          <w:tcPr>
+            <w:tcW w:w="1271" w:type="dxa"/>
+            <w:shd w:val="clear" w:color="auto" w:fill="D9D9D9" w:themeFill="background1" w:themeFillShade="D9"/>
+          </w:tcPr>
+          <w:p>
+            <w:pPr>
+              <w:rPr>
+                <w:rFonts w:eastAsia="Times New Roman" w:cstheme="minorHAnsi"/>
+                <w:b/>
+                <w:bCs/>
+                <w:color w:val="222222"/>
+                <w:lang w:eastAsia="es-ES"/>
+              </w:rPr>
+            </w:pPr>
+            <w:r>
+              <w:rPr>
+                <w:rFonts w:eastAsia="Times New Roman" w:cstheme="minorHAnsi"/>
+                <w:b/>
+                <w:bCs/>
+                <w:color w:val="222222"/>
+                <w:lang w:eastAsia="es-ES"/>
+              </w:rPr>
+              <w:t>Setmana</w:t>
+            </w:r>
+          </w:p>
+        </w:tc>
+        <w:tc>
+          <w:tcPr>
+            <w:tcW w:w="1843" w:type="dxa"/>
+            <w:shd w:val="clear" w:color="auto" w:fill="D9D9D9" w:themeFill="background1" w:themeFillShade="D9"/>
+          </w:tcPr>
+          <w:p>
+            <w:pPr>
+              <w:rPr>
+                <w:rFonts w:eastAsia="Times New Roman" w:cstheme="minorHAnsi"/>
+                <w:b/>
+                <w:bCs/>
+                <w:color w:val="222222"/>
+                <w:lang w:eastAsia="es-ES"/>
+              </w:rPr>
+            </w:pPr>
+            <w:r>
+              <w:rPr>
+                <w:rFonts w:eastAsia="Times New Roman" w:cstheme="minorHAnsi"/>
+                <w:b/>
+                <w:bCs/>
+                <w:color w:val="222222"/>
+                <w:lang w:eastAsia="es-ES"/>
+              </w:rPr>
+              <w:t>Objectius</w:t>
+            </w:r>
+          </w:p>
+        </w:tc>
+        <w:tc>
+          <w:tcPr>
+            <w:tcW w:w="5380" w:type="dxa"/>
+            <w:shd w:val="clear" w:color="auto" w:fill="D9D9D9" w:themeFill="background1" w:themeFillShade="D9"/>
+          </w:tcPr>
+          <w:p>
+            <w:pPr>
+              <w:rPr>
+                <w:rFonts w:eastAsia="Times New Roman" w:cstheme="minorHAnsi"/>
+                <w:b/>
+                <w:bCs/>
+                <w:color w:val="222222"/>
+                <w:lang w:eastAsia="es-ES"/>
+              </w:rPr>
+            </w:pPr>
+            <w:r>
+              <w:rPr>
+                <w:rFonts w:eastAsia="Times New Roman" w:cstheme="minorHAnsi"/>
+                <w:b/>
+                <w:bCs/>
+                <w:color w:val="222222"/>
+                <w:lang w:eastAsia="es-ES"/>
+              </w:rPr>
+              <w:t>A</w:t>
+            </w:r>
+            <w:r>
+              <w:rPr>
+                <w:rFonts w:eastAsia="Times New Roman" w:cstheme="minorHAnsi"/>
+                <w:b/>
+                <w:bCs/>
+                <w:color w:val="222222"/>
+                <w:lang w:eastAsia="es-ES"/>
+              </w:rPr>
+              <w:t>ssoliment</w:t>
+            </w:r>
+          </w:p>
+        </w:tc>
+      </w:tr>
+      <w:tr>
+        <w:tc>
+          <w:tcPr>
+            <w:tcW w:w="1271" w:type="dxa"/>
+          </w:tcPr>
+          <w:p>
+            <w:pPr>
+              <w:rPr>
+                <w:rFonts w:eastAsia="Times New Roman" w:cstheme="minorHAnsi"/>
+                <w:b/>
+                <w:bCs/>
+                <w:color w:val="222222"/>
+                <w:lang w:eastAsia="es-ES"/>
+              </w:rPr>
+            </w:pPr>
+            <w:r>
+              <w:rPr>
+                <w:rFonts w:eastAsia="Times New Roman" w:cstheme="minorHAnsi"/>
+                <w:b/>
+                <w:bCs/>
+                <w:color w:val="222222"/>
+                <w:lang w:eastAsia="es-ES"/>
+              </w:rPr>
+              <w:t>1</w:t>
+            </w:r>
+          </w:p>
+        </w:tc>
+        <w:tc>
+          <w:tcPr>
+            <w:tcW w:w="1843" w:type="dxa"/>
+          </w:tcPr>
+          <w:p>
+            <w:pPr>
+              <w:jc w:val="center"/>
+              <w:rPr>
+                <w:rFonts w:eastAsia="Times New Roman" w:cstheme="minorHAnsi"/>
+                <w:b/>
+                <w:bCs/>
+                <w:color w:val="222222"/>
+                <w:lang w:eastAsia="es-ES"/>
+              </w:rPr>
+            </w:pPr>
+            <w:r>
+              <w:rPr>
+                <w:rFonts w:eastAsia="Times New Roman" w:cstheme="minorHAnsi"/>
+                <w:b/>
+                <w:bCs/>
+                <w:color w:val="222222"/>
+                <w:lang w:eastAsia="es-ES"/>
+              </w:rPr>
+              <w:t>O1</w:t>
+            </w:r>
+          </w:p>
+        </w:tc>
+        <w:tc>
+          <w:tcPr>
+            <w:tcW w:w="5380" w:type="dxa"/>
+            <w:shd w:val="clear" w:color="auto" w:fill="FFFFFF" w:themeFill="background1"/>
+          </w:tcPr>
+          <w:p>
+            <w:pPr>
+              <w:rPr>
+                <w:rFonts w:eastAsia="Times New Roman" w:cstheme="minorHAnsi"/>
+                <w:color w:val="222222"/>
+                <w:lang w:eastAsia="es-ES"/>
+              </w:rPr>
+            </w:pPr>
+            <w:r>
+              <w:rPr>
+                <w:rFonts w:eastAsia="Times New Roman" w:cstheme="minorHAnsi"/>
+                <w:color w:val="222222"/>
+                <w:lang w:eastAsia="es-ES"/>
+              </w:rPr>
+              <w:t>Comprensió general dels conceptes clau</w:t>
+            </w:r>
+          </w:p>
+        </w:tc>
+      </w:tr>
+      <w:tr>
+        <w:tc>
+          <w:tcPr>
+            <w:tcW w:w="1271" w:type="dxa"/>
+          </w:tcPr>
+          <w:p>
+            <w:pPr>
+              <w:rPr>
+                <w:rFonts w:eastAsia="Times New Roman" w:cstheme="minorHAnsi"/>
+                <w:b/>
+                <w:bCs/>
+                <w:color w:val="222222"/>
+                <w:lang w:eastAsia="es-ES"/>
+              </w:rPr>
+            </w:pPr>
+            <w:r>
+              <w:rPr>
+                <w:rFonts w:eastAsia="Times New Roman" w:cstheme="minorHAnsi"/>
+                <w:b/>
+                <w:bCs/>
+                <w:color w:val="222222"/>
+                <w:lang w:eastAsia="es-ES"/>
+              </w:rPr>
+              <w:t>2</w:t>
+            </w:r>
+          </w:p>
+        </w:tc>
+        <w:tc>
+          <w:tcPr>
+            <w:tcW w:w="1843" w:type="dxa"/>
+          </w:tcPr>
+          <w:p>
+            <w:pPr>
+              <w:jc w:val="center"/>
+              <w:rPr>
+                <w:rFonts w:eastAsia="Times New Roman" w:cstheme="minorHAnsi"/>
+                <w:b/>
+                <w:bCs/>
+                <w:color w:val="222222"/>
+                <w:lang w:eastAsia="es-ES"/>
+              </w:rPr>
+            </w:pPr>
+            <w:r>
+              <w:rPr>
+                <w:rFonts w:eastAsia="Times New Roman" w:cstheme="minorHAnsi"/>
+                <w:b/>
+                <w:bCs/>
+                <w:color w:val="222222"/>
+                <w:lang w:eastAsia="es-ES"/>
+              </w:rPr>
+              <w:t>O1, O2</w:t>
+            </w:r>
+          </w:p>
+        </w:tc>
+        <w:tc>
+          <w:tcPr>
+            <w:tcW w:w="5380" w:type="dxa"/>
+            <w:shd w:val="clear" w:color="auto" w:fill="FFFFFF" w:themeFill="background1"/>
+          </w:tcPr>
+          <w:p>
+            <w:pPr>
+              <w:rPr>
+                <w:rFonts w:eastAsia="Times New Roman" w:cstheme="minorHAnsi"/>
+                <w:color w:val="222222"/>
+                <w:lang w:eastAsia="es-ES"/>
+              </w:rPr>
+            </w:pPr>
+            <w:r>
+              <w:rPr>
+                <w:rFonts w:eastAsia="Times New Roman" w:cstheme="minorHAnsi"/>
+                <w:color w:val="222222"/>
+                <w:lang w:eastAsia="es-ES"/>
+              </w:rPr>
+              <w:t>Identificació de les limitacions de les NN en MD</w:t>
+            </w:r>
+          </w:p>
+        </w:tc>
+      </w:tr>
+      <w:tr>
+        <w:tc>
+          <w:tcPr>
+            <w:tcW w:w="1271" w:type="dxa"/>
+          </w:tcPr>
+          <w:p>
+            <w:pPr>
+              <w:rPr>
+                <w:rFonts w:eastAsia="Times New Roman" w:cstheme="minorHAnsi"/>
+                <w:b/>
+                <w:bCs/>
+                <w:color w:val="222222"/>
+                <w:lang w:eastAsia="es-ES"/>
+              </w:rPr>
+            </w:pPr>
+            <w:r>
+              <w:rPr>
+                <w:rFonts w:eastAsia="Times New Roman" w:cstheme="minorHAnsi"/>
+                <w:b/>
+                <w:bCs/>
+                <w:color w:val="222222"/>
+                <w:lang w:eastAsia="es-ES"/>
+              </w:rPr>
+              <w:t>3</w:t>
+            </w:r>
+          </w:p>
+        </w:tc>
+        <w:tc>
+          <w:tcPr>
+            <w:tcW w:w="1843" w:type="dxa"/>
+          </w:tcPr>
+          <w:p>
+            <w:pPr>
+              <w:jc w:val="center"/>
+              <w:rPr>
+                <w:rFonts w:eastAsia="Times New Roman" w:cstheme="minorHAnsi"/>
+                <w:b/>
+                <w:bCs/>
+                <w:color w:val="222222"/>
+                <w:lang w:eastAsia="es-ES"/>
+              </w:rPr>
+            </w:pPr>
+            <w:r>
+              <w:rPr>
+                <w:rFonts w:eastAsia="Times New Roman" w:cstheme="minorHAnsi"/>
+                <w:b/>
+                <w:bCs/>
+                <w:color w:val="222222"/>
+                <w:lang w:eastAsia="es-ES"/>
+              </w:rPr>
+              <w:t>O2</w:t>
+            </w:r>
+          </w:p>
+        </w:tc>
+        <w:tc>
+          <w:tcPr>
+            <w:tcW w:w="5380" w:type="dxa"/>
+            <w:shd w:val="clear" w:color="auto" w:fill="FFFFFF" w:themeFill="background1"/>
+          </w:tcPr>
+          <w:p>
+            <w:pPr>
+              <w:rPr>
+                <w:rFonts w:eastAsia="Times New Roman" w:cstheme="minorHAnsi"/>
+                <w:color w:val="222222"/>
+                <w:lang w:eastAsia="es-ES"/>
+              </w:rPr>
+            </w:pPr>
+            <w:r>
+              <w:rPr>
+                <w:rFonts w:eastAsia="Times New Roman" w:cstheme="minorHAnsi"/>
+                <w:color w:val="222222"/>
+                <w:lang w:eastAsia="es-ES"/>
+              </w:rPr>
+              <w:t xml:space="preserve">Comprensió </w:t>
+            </w:r>
+            <w:r>
+              <w:rPr>
+                <w:rFonts w:eastAsia="Times New Roman" w:cstheme="minorHAnsi"/>
+                <w:color w:val="222222"/>
+                <w:lang w:eastAsia="es-ES"/>
+              </w:rPr>
+              <w:t>d</w:t>
+            </w:r>
+            <w:r>
+              <w:rPr>
+                <w:rFonts w:eastAsia="Times New Roman" w:cstheme="minorHAnsi"/>
+                <w:color w:val="222222"/>
+                <w:lang w:eastAsia="es-ES"/>
+              </w:rPr>
+              <w:t>els avantatges de les NN en MD</w:t>
+            </w:r>
+          </w:p>
+        </w:tc>
+      </w:tr>
+      <w:tr>
+        <w:tc>
+          <w:tcPr>
+            <w:tcW w:w="1271" w:type="dxa"/>
+          </w:tcPr>
+          <w:p>
+            <w:pPr>
+              <w:rPr>
+                <w:rFonts w:eastAsia="Times New Roman" w:cstheme="minorHAnsi"/>
+                <w:b/>
+                <w:bCs/>
+                <w:color w:val="222222"/>
+                <w:lang w:eastAsia="es-ES"/>
+              </w:rPr>
+            </w:pPr>
+            <w:r>
+              <w:rPr>
+                <w:rFonts w:eastAsia="Times New Roman" w:cstheme="minorHAnsi"/>
+                <w:b/>
+                <w:bCs/>
+                <w:color w:val="222222"/>
+                <w:lang w:eastAsia="es-ES"/>
+              </w:rPr>
+              <w:t>4</w:t>
+            </w:r>
+          </w:p>
+        </w:tc>
+        <w:tc>
+          <w:tcPr>
+            <w:tcW w:w="1843" w:type="dxa"/>
+          </w:tcPr>
+          <w:p>
+            <w:pPr>
+              <w:jc w:val="center"/>
+              <w:rPr>
+                <w:rFonts w:eastAsia="Times New Roman" w:cstheme="minorHAnsi"/>
+                <w:b/>
+                <w:bCs/>
+                <w:color w:val="222222"/>
+                <w:lang w:eastAsia="es-ES"/>
+              </w:rPr>
+            </w:pPr>
+            <w:r>
+              <w:rPr>
+                <w:rFonts w:eastAsia="Times New Roman" w:cstheme="minorHAnsi"/>
+                <w:b/>
+                <w:bCs/>
+                <w:color w:val="222222"/>
+                <w:sz w:val="20"/>
+                <w:szCs w:val="20"/>
+                <w:lang w:val="es-ES" w:eastAsia="es-ES"/>
+              </w:rPr>
+              <w:t>O2, O3</w:t>
+            </w:r>
+          </w:p>
+        </w:tc>
+        <w:tc>
+          <w:tcPr>
+            <w:tcW w:w="5380" w:type="dxa"/>
+            <w:shd w:val="clear" w:color="auto" w:fill="FFFFFF" w:themeFill="background1"/>
+          </w:tcPr>
+          <w:p>
+            <w:pPr>
+              <w:rPr>
+                <w:rFonts w:eastAsia="Times New Roman" w:cstheme="minorHAnsi"/>
+                <w:color w:val="222222"/>
+                <w:lang w:eastAsia="es-ES"/>
+              </w:rPr>
+            </w:pPr>
+            <w:r>
+              <w:rPr>
+                <w:rFonts w:eastAsia="Times New Roman" w:cstheme="minorHAnsi"/>
+                <w:color w:val="222222"/>
+                <w:lang w:eastAsia="es-ES"/>
+              </w:rPr>
+              <w:t>Recopilació d'informació dels treballs existents</w:t>
+            </w:r>
+          </w:p>
+        </w:tc>
+      </w:tr>
+      <w:tr>
+        <w:tc>
+          <w:tcPr>
+            <w:tcW w:w="8494" w:type="dxa"/>
+            <w:gridSpan w:val="3"/>
+            <w:shd w:val="clear" w:color="auto" w:fill="F7CAAC" w:themeFill="accent2" w:themeFillTint="66"/>
+          </w:tcPr>
+          <w:p>
+            <w:pPr>
+              <w:jc w:val="center"/>
+              <w:rPr>
+                <w:rFonts w:eastAsia="Times New Roman" w:cstheme="minorHAnsi"/>
+                <w:b/>
+                <w:bCs/>
+                <w:color w:val="222222"/>
+                <w:lang w:eastAsia="es-ES"/>
+              </w:rPr>
+            </w:pPr>
+            <w:r>
+              <w:rPr>
+                <w:b/>
+                <w:bCs/>
+              </w:rPr>
+              <w:t>Informe Inicial</w:t>
+            </w:r>
+          </w:p>
+        </w:tc>
+      </w:tr>
+      <w:tr>
+        <w:tc>
+          <w:tcPr>
+            <w:tcW w:w="1271" w:type="dxa"/>
+          </w:tcPr>
+          <w:p>
+            <w:pPr>
+              <w:rPr>
+                <w:rFonts w:eastAsia="Times New Roman" w:cstheme="minorHAnsi"/>
+                <w:b/>
+                <w:bCs/>
+                <w:color w:val="222222"/>
+                <w:lang w:eastAsia="es-ES"/>
+              </w:rPr>
+            </w:pPr>
+            <w:r>
+              <w:rPr>
+                <w:rFonts w:eastAsia="Times New Roman" w:cstheme="minorHAnsi"/>
+                <w:b/>
+                <w:bCs/>
+                <w:color w:val="222222"/>
+                <w:lang w:eastAsia="es-ES"/>
+              </w:rPr>
+              <w:t>5</w:t>
+            </w:r>
+          </w:p>
+        </w:tc>
+        <w:tc>
+          <w:tcPr>
+            <w:tcW w:w="1843" w:type="dxa"/>
+          </w:tcPr>
+          <w:p>
+            <w:pPr>
+              <w:jc w:val="center"/>
+              <w:rPr>
+                <w:rFonts w:eastAsia="Times New Roman" w:cstheme="minorHAnsi"/>
+                <w:b/>
+                <w:bCs/>
+                <w:color w:val="222222"/>
+                <w:lang w:eastAsia="es-ES"/>
+              </w:rPr>
+            </w:pPr>
+            <w:r>
+              <w:rPr>
+                <w:rFonts w:eastAsia="Times New Roman" w:cstheme="minorHAnsi"/>
+                <w:b/>
+                <w:bCs/>
+                <w:color w:val="222222"/>
+                <w:sz w:val="20"/>
+                <w:szCs w:val="20"/>
+                <w:lang w:val="es-ES" w:eastAsia="es-ES"/>
+              </w:rPr>
+              <w:t>O3.</w:t>
+            </w:r>
+            <w:r>
+              <w:rPr>
+                <w:rFonts w:eastAsia="Times New Roman" w:cstheme="minorHAnsi"/>
+                <w:b/>
+                <w:bCs/>
+                <w:color w:val="222222"/>
+                <w:sz w:val="20"/>
+                <w:szCs w:val="20"/>
+                <w:lang w:val="es-ES" w:eastAsia="es-ES"/>
+              </w:rPr>
+              <w:t>1,</w:t>
+            </w:r>
+            <w:r>
+              <w:rPr>
+                <w:rFonts w:eastAsia="Times New Roman" w:cstheme="minorHAnsi"/>
+                <w:b/>
+                <w:bCs/>
+                <w:color w:val="222222"/>
+                <w:sz w:val="20"/>
+                <w:szCs w:val="20"/>
+                <w:lang w:val="es-ES" w:eastAsia="es-ES"/>
+              </w:rPr>
+              <w:t xml:space="preserve"> </w:t>
+            </w:r>
+            <w:r>
+              <w:rPr>
+                <w:rFonts w:eastAsia="Times New Roman" w:cstheme="minorHAnsi"/>
+                <w:b/>
+                <w:bCs/>
+                <w:color w:val="222222"/>
+                <w:sz w:val="20"/>
+                <w:szCs w:val="20"/>
+                <w:lang w:val="es-ES" w:eastAsia="es-ES"/>
+              </w:rPr>
+              <w:t>O3.</w:t>
+            </w:r>
+            <w:r>
+              <w:rPr>
+                <w:rFonts w:eastAsia="Times New Roman" w:cstheme="minorHAnsi"/>
+                <w:b/>
+                <w:bCs/>
+                <w:color w:val="222222"/>
+                <w:sz w:val="20"/>
+                <w:szCs w:val="20"/>
+                <w:lang w:val="es-ES" w:eastAsia="es-ES"/>
+              </w:rPr>
+              <w:t>2</w:t>
+            </w:r>
+          </w:p>
+        </w:tc>
+        <w:tc>
+          <w:tcPr>
+            <w:tcW w:w="5380" w:type="dxa"/>
+          </w:tcPr>
+          <w:p>
+            <w:pPr>
+              <w:rPr>
+                <w:rFonts w:eastAsia="Times New Roman" w:cstheme="minorHAnsi"/>
+                <w:color w:val="222222"/>
+                <w:lang w:eastAsia="es-ES"/>
+              </w:rPr>
+            </w:pPr>
+            <w:r>
+              <w:rPr>
+                <w:rFonts w:eastAsia="Times New Roman" w:cstheme="minorHAnsi"/>
+                <w:color w:val="222222"/>
+                <w:lang w:eastAsia="es-ES"/>
+              </w:rPr>
+              <w:t>Conèixer les bases de dades disponibles</w:t>
+            </w:r>
+          </w:p>
+        </w:tc>
+      </w:tr>
+      <w:tr>
+        <w:tc>
+          <w:tcPr>
+            <w:tcW w:w="1271" w:type="dxa"/>
+          </w:tcPr>
+          <w:p>
+            <w:pPr>
+              <w:rPr>
+                <w:rFonts w:eastAsia="Times New Roman" w:cstheme="minorHAnsi"/>
+                <w:b/>
+                <w:bCs/>
+                <w:color w:val="222222"/>
+                <w:lang w:eastAsia="es-ES"/>
+              </w:rPr>
+            </w:pPr>
+            <w:r>
+              <w:rPr>
+                <w:rFonts w:eastAsia="Times New Roman" w:cstheme="minorHAnsi"/>
+                <w:b/>
+                <w:bCs/>
+                <w:color w:val="222222"/>
+                <w:lang w:eastAsia="es-ES"/>
+              </w:rPr>
+              <w:t>6</w:t>
+            </w:r>
+          </w:p>
+        </w:tc>
+        <w:tc>
+          <w:tcPr>
+            <w:tcW w:w="1843" w:type="dxa"/>
+          </w:tcPr>
+          <w:p>
+            <w:pPr>
+              <w:jc w:val="center"/>
+              <w:rPr>
+                <w:rFonts w:eastAsia="Times New Roman" w:cstheme="minorHAnsi"/>
+                <w:b/>
+                <w:bCs/>
+                <w:color w:val="222222"/>
+                <w:lang w:eastAsia="es-ES"/>
+              </w:rPr>
+            </w:pPr>
+            <w:r>
+              <w:rPr>
+                <w:rFonts w:eastAsia="Times New Roman" w:cstheme="minorHAnsi"/>
+                <w:b/>
+                <w:bCs/>
+                <w:color w:val="222222"/>
+                <w:sz w:val="20"/>
+                <w:szCs w:val="20"/>
+                <w:lang w:val="es-ES" w:eastAsia="es-ES"/>
+              </w:rPr>
+              <w:t>O3.</w:t>
+            </w:r>
+            <w:r>
+              <w:rPr>
+                <w:rFonts w:eastAsia="Times New Roman" w:cstheme="minorHAnsi"/>
+                <w:b/>
+                <w:bCs/>
+                <w:color w:val="222222"/>
+                <w:sz w:val="20"/>
+                <w:szCs w:val="20"/>
+                <w:lang w:val="es-ES" w:eastAsia="es-ES"/>
+              </w:rPr>
+              <w:t xml:space="preserve">2, </w:t>
+            </w:r>
+            <w:r>
+              <w:rPr>
+                <w:rFonts w:eastAsia="Times New Roman" w:cstheme="minorHAnsi"/>
+                <w:b/>
+                <w:bCs/>
+                <w:color w:val="222222"/>
+                <w:sz w:val="20"/>
+                <w:szCs w:val="20"/>
+                <w:lang w:val="es-ES" w:eastAsia="es-ES"/>
+              </w:rPr>
+              <w:t>O3.</w:t>
+            </w:r>
+            <w:r>
+              <w:rPr>
+                <w:rFonts w:eastAsia="Times New Roman" w:cstheme="minorHAnsi"/>
+                <w:b/>
+                <w:bCs/>
+                <w:color w:val="222222"/>
+                <w:sz w:val="20"/>
+                <w:szCs w:val="20"/>
+                <w:lang w:val="es-ES" w:eastAsia="es-ES"/>
+              </w:rPr>
+              <w:t>3,</w:t>
+            </w:r>
+            <w:r>
+              <w:rPr>
+                <w:rFonts w:eastAsia="Times New Roman" w:cstheme="minorHAnsi"/>
+                <w:b/>
+                <w:bCs/>
+                <w:color w:val="222222"/>
+                <w:sz w:val="20"/>
+                <w:szCs w:val="20"/>
+                <w:lang w:val="es-ES" w:eastAsia="es-ES"/>
+              </w:rPr>
+              <w:t xml:space="preserve"> O3.</w:t>
+            </w:r>
+            <w:r>
+              <w:rPr>
+                <w:rFonts w:eastAsia="Times New Roman" w:cstheme="minorHAnsi"/>
+                <w:b/>
+                <w:bCs/>
+                <w:color w:val="222222"/>
+                <w:sz w:val="20"/>
+                <w:szCs w:val="20"/>
+                <w:lang w:val="es-ES" w:eastAsia="es-ES"/>
+              </w:rPr>
+              <w:t>4</w:t>
+            </w:r>
+          </w:p>
+        </w:tc>
+        <w:tc>
+          <w:tcPr>
+            <w:tcW w:w="5380" w:type="dxa"/>
+          </w:tcPr>
+          <w:p>
+            <w:pPr>
+              <w:rPr>
+                <w:rFonts w:eastAsia="Times New Roman" w:cstheme="minorHAnsi"/>
+                <w:color w:val="222222"/>
+                <w:lang w:eastAsia="es-ES"/>
+              </w:rPr>
+            </w:pPr>
+            <w:r>
+              <w:rPr>
+                <w:rFonts w:eastAsia="Times New Roman" w:cstheme="minorHAnsi"/>
+                <w:color w:val="222222"/>
+                <w:lang w:eastAsia="es-ES"/>
+              </w:rPr>
+              <w:t>Entendre les arquitectures de les NN aplicades</w:t>
+            </w:r>
+          </w:p>
+        </w:tc>
+      </w:tr>
+      <w:tr>
+        <w:tc>
+          <w:tcPr>
+            <w:tcW w:w="1271" w:type="dxa"/>
+          </w:tcPr>
+          <w:p>
+            <w:pPr>
+              <w:rPr>
+                <w:rFonts w:eastAsia="Times New Roman" w:cstheme="minorHAnsi"/>
+                <w:b/>
+                <w:bCs/>
+                <w:color w:val="222222"/>
+                <w:lang w:eastAsia="es-ES"/>
+              </w:rPr>
+            </w:pPr>
+            <w:r>
+              <w:rPr>
+                <w:rFonts w:eastAsia="Times New Roman" w:cstheme="minorHAnsi"/>
+                <w:b/>
+                <w:bCs/>
+                <w:color w:val="222222"/>
+                <w:lang w:eastAsia="es-ES"/>
+              </w:rPr>
+              <w:t>7</w:t>
+            </w:r>
+          </w:p>
+        </w:tc>
+        <w:tc>
+          <w:tcPr>
+            <w:tcW w:w="1843" w:type="dxa"/>
+          </w:tcPr>
+          <w:p>
+            <w:pPr>
+              <w:jc w:val="center"/>
+              <w:rPr>
+                <w:rFonts w:eastAsia="Times New Roman" w:cstheme="minorHAnsi"/>
+                <w:b/>
+                <w:bCs/>
+                <w:color w:val="222222"/>
+                <w:lang w:eastAsia="es-ES"/>
+              </w:rPr>
+            </w:pPr>
+            <w:r>
+              <w:rPr>
+                <w:rFonts w:eastAsia="Times New Roman" w:cstheme="minorHAnsi"/>
+                <w:b/>
+                <w:bCs/>
+                <w:color w:val="222222"/>
+                <w:sz w:val="20"/>
+                <w:szCs w:val="20"/>
+                <w:lang w:val="es-ES" w:eastAsia="es-ES"/>
+              </w:rPr>
+              <w:t>O3.</w:t>
+            </w:r>
+            <w:r>
+              <w:rPr>
+                <w:rFonts w:eastAsia="Times New Roman" w:cstheme="minorHAnsi"/>
+                <w:b/>
+                <w:bCs/>
+                <w:color w:val="222222"/>
+                <w:sz w:val="20"/>
+                <w:szCs w:val="20"/>
+                <w:lang w:val="es-ES" w:eastAsia="es-ES"/>
+              </w:rPr>
+              <w:t>2,</w:t>
+            </w:r>
+            <w:r>
+              <w:rPr>
+                <w:rFonts w:eastAsia="Times New Roman" w:cstheme="minorHAnsi"/>
+                <w:b/>
+                <w:bCs/>
+                <w:color w:val="222222"/>
+                <w:sz w:val="20"/>
+                <w:szCs w:val="20"/>
+                <w:lang w:val="es-ES" w:eastAsia="es-ES"/>
+              </w:rPr>
+              <w:t xml:space="preserve"> </w:t>
+            </w:r>
+            <w:r>
+              <w:rPr>
+                <w:rFonts w:eastAsia="Times New Roman" w:cstheme="minorHAnsi"/>
+                <w:b/>
+                <w:bCs/>
+                <w:color w:val="222222"/>
+                <w:sz w:val="20"/>
+                <w:szCs w:val="20"/>
+                <w:lang w:val="es-ES" w:eastAsia="es-ES"/>
+              </w:rPr>
+              <w:t>O3.</w:t>
+            </w:r>
+            <w:r>
+              <w:rPr>
+                <w:rFonts w:eastAsia="Times New Roman" w:cstheme="minorHAnsi"/>
+                <w:b/>
+                <w:bCs/>
+                <w:color w:val="222222"/>
+                <w:sz w:val="20"/>
+                <w:szCs w:val="20"/>
+                <w:lang w:val="es-ES" w:eastAsia="es-ES"/>
+              </w:rPr>
+              <w:t>3,</w:t>
+            </w:r>
+            <w:r>
+              <w:rPr>
+                <w:rFonts w:eastAsia="Times New Roman" w:cstheme="minorHAnsi"/>
+                <w:b/>
+                <w:bCs/>
+                <w:color w:val="222222"/>
+                <w:sz w:val="20"/>
+                <w:szCs w:val="20"/>
+                <w:lang w:val="es-ES" w:eastAsia="es-ES"/>
+              </w:rPr>
+              <w:t xml:space="preserve"> O3.</w:t>
+            </w:r>
+            <w:r>
+              <w:rPr>
+                <w:rFonts w:eastAsia="Times New Roman" w:cstheme="minorHAnsi"/>
+                <w:b/>
+                <w:bCs/>
+                <w:color w:val="222222"/>
+                <w:sz w:val="20"/>
+                <w:szCs w:val="20"/>
+                <w:lang w:val="es-ES" w:eastAsia="es-ES"/>
+              </w:rPr>
+              <w:t>4</w:t>
+            </w:r>
+          </w:p>
+        </w:tc>
+        <w:tc>
+          <w:tcPr>
+            <w:tcW w:w="5380" w:type="dxa"/>
+          </w:tcPr>
+          <w:p>
+            <w:pPr>
+              <w:rPr>
+                <w:rFonts w:eastAsia="Times New Roman" w:cstheme="minorHAnsi"/>
+                <w:color w:val="222222"/>
+                <w:lang w:eastAsia="es-ES"/>
+              </w:rPr>
+            </w:pPr>
+            <w:r>
+              <w:rPr>
+                <w:rFonts w:eastAsia="Times New Roman" w:cstheme="minorHAnsi"/>
+                <w:color w:val="222222"/>
+                <w:lang w:eastAsia="es-ES"/>
+              </w:rPr>
+              <w:t>Estimar el rendiment de les NN</w:t>
+            </w:r>
+          </w:p>
+        </w:tc>
+      </w:tr>
+      <w:tr>
+        <w:tc>
+          <w:tcPr>
+            <w:tcW w:w="1271" w:type="dxa"/>
+          </w:tcPr>
+          <w:p>
+            <w:pPr>
+              <w:rPr>
+                <w:rFonts w:eastAsia="Times New Roman" w:cstheme="minorHAnsi"/>
+                <w:b/>
+                <w:bCs/>
+                <w:color w:val="222222"/>
+                <w:lang w:eastAsia="es-ES"/>
+              </w:rPr>
+            </w:pPr>
+            <w:r>
+              <w:rPr>
+                <w:rFonts w:eastAsia="Times New Roman" w:cstheme="minorHAnsi"/>
+                <w:b/>
+                <w:bCs/>
+                <w:color w:val="222222"/>
+                <w:lang w:eastAsia="es-ES"/>
+              </w:rPr>
+              <w:t>8</w:t>
+            </w:r>
+          </w:p>
+        </w:tc>
+        <w:tc>
+          <w:tcPr>
+            <w:tcW w:w="1843" w:type="dxa"/>
+          </w:tcPr>
+          <w:p>
+            <w:pPr>
+              <w:jc w:val="center"/>
+              <w:rPr>
+                <w:rFonts w:eastAsia="Times New Roman" w:cstheme="minorHAnsi"/>
+                <w:b/>
+                <w:bCs/>
+                <w:color w:val="222222"/>
+                <w:lang w:eastAsia="es-ES"/>
+              </w:rPr>
+            </w:pPr>
+            <w:r>
+              <w:rPr>
+                <w:rFonts w:eastAsia="Times New Roman" w:cstheme="minorHAnsi"/>
+                <w:b/>
+                <w:bCs/>
+                <w:color w:val="222222"/>
+                <w:sz w:val="20"/>
+                <w:szCs w:val="20"/>
+                <w:lang w:val="es-ES" w:eastAsia="es-ES"/>
+              </w:rPr>
+              <w:t>O3.</w:t>
+            </w:r>
+            <w:r>
+              <w:rPr>
+                <w:rFonts w:eastAsia="Times New Roman" w:cstheme="minorHAnsi"/>
+                <w:b/>
+                <w:bCs/>
+                <w:color w:val="222222"/>
+                <w:sz w:val="20"/>
+                <w:szCs w:val="20"/>
+                <w:lang w:val="es-ES" w:eastAsia="es-ES"/>
+              </w:rPr>
+              <w:t>3,</w:t>
+            </w:r>
+            <w:r>
+              <w:rPr>
+                <w:rFonts w:eastAsia="Times New Roman" w:cstheme="minorHAnsi"/>
+                <w:b/>
+                <w:bCs/>
+                <w:color w:val="222222"/>
+                <w:sz w:val="20"/>
+                <w:szCs w:val="20"/>
+                <w:lang w:val="es-ES" w:eastAsia="es-ES"/>
+              </w:rPr>
+              <w:t xml:space="preserve"> </w:t>
+            </w:r>
+            <w:r>
+              <w:rPr>
+                <w:rFonts w:eastAsia="Times New Roman" w:cstheme="minorHAnsi"/>
+                <w:b/>
+                <w:bCs/>
+                <w:color w:val="222222"/>
+                <w:sz w:val="20"/>
+                <w:szCs w:val="20"/>
+                <w:lang w:val="es-ES" w:eastAsia="es-ES"/>
+              </w:rPr>
+              <w:t>O3.</w:t>
+            </w:r>
+            <w:r>
+              <w:rPr>
+                <w:rFonts w:eastAsia="Times New Roman" w:cstheme="minorHAnsi"/>
+                <w:b/>
+                <w:bCs/>
+                <w:color w:val="222222"/>
+                <w:sz w:val="20"/>
+                <w:szCs w:val="20"/>
+                <w:lang w:val="es-ES" w:eastAsia="es-ES"/>
+              </w:rPr>
+              <w:t>4</w:t>
+            </w:r>
+          </w:p>
+        </w:tc>
+        <w:tc>
+          <w:tcPr>
+            <w:tcW w:w="5380" w:type="dxa"/>
+          </w:tcPr>
+          <w:p>
+            <w:pPr>
+              <w:rPr>
+                <w:rFonts w:eastAsia="Times New Roman" w:cstheme="minorHAnsi"/>
+                <w:color w:val="222222"/>
+                <w:lang w:eastAsia="es-ES"/>
+              </w:rPr>
+            </w:pPr>
+            <w:r>
+              <w:rPr>
+                <w:rFonts w:eastAsia="Times New Roman" w:cstheme="minorHAnsi"/>
+                <w:color w:val="222222"/>
+                <w:lang w:eastAsia="es-ES"/>
+              </w:rPr>
+              <w:t>Comprendre les tècniques NN més efectives</w:t>
+            </w:r>
+          </w:p>
+        </w:tc>
+      </w:tr>
+      <w:tr>
+        <w:tc>
+          <w:tcPr>
+            <w:tcW w:w="1271" w:type="dxa"/>
+          </w:tcPr>
+          <w:p>
+            <w:pPr>
+              <w:rPr>
+                <w:rFonts w:eastAsia="Times New Roman" w:cstheme="minorHAnsi"/>
+                <w:b/>
+                <w:bCs/>
+                <w:color w:val="222222"/>
+                <w:lang w:eastAsia="es-ES"/>
+              </w:rPr>
+            </w:pPr>
+            <w:r>
+              <w:rPr>
+                <w:rFonts w:eastAsia="Times New Roman" w:cstheme="minorHAnsi"/>
+                <w:b/>
+                <w:bCs/>
+                <w:color w:val="222222"/>
+                <w:lang w:eastAsia="es-ES"/>
+              </w:rPr>
+              <w:t>9</w:t>
+            </w:r>
+          </w:p>
+        </w:tc>
+        <w:tc>
+          <w:tcPr>
+            <w:tcW w:w="1843" w:type="dxa"/>
+          </w:tcPr>
+          <w:p>
+            <w:pPr>
+              <w:jc w:val="center"/>
+              <w:rPr>
+                <w:rFonts w:eastAsia="Times New Roman" w:cstheme="minorHAnsi"/>
+                <w:b/>
+                <w:bCs/>
+                <w:color w:val="222222"/>
+                <w:lang w:eastAsia="es-ES"/>
+              </w:rPr>
+            </w:pPr>
+            <w:r>
+              <w:rPr>
+                <w:rFonts w:eastAsia="Times New Roman" w:cstheme="minorHAnsi"/>
+                <w:b/>
+                <w:bCs/>
+                <w:color w:val="222222"/>
+                <w:sz w:val="20"/>
+                <w:szCs w:val="20"/>
+                <w:lang w:val="es-ES" w:eastAsia="es-ES"/>
+              </w:rPr>
+              <w:t>O3.</w:t>
+            </w:r>
+            <w:r>
+              <w:rPr>
+                <w:rFonts w:eastAsia="Times New Roman" w:cstheme="minorHAnsi"/>
+                <w:b/>
+                <w:bCs/>
+                <w:color w:val="222222"/>
+                <w:sz w:val="20"/>
+                <w:szCs w:val="20"/>
+                <w:lang w:val="es-ES" w:eastAsia="es-ES"/>
+              </w:rPr>
+              <w:t>4</w:t>
+            </w:r>
+            <w:r>
+              <w:rPr>
+                <w:rFonts w:eastAsia="Times New Roman" w:cstheme="minorHAnsi"/>
+                <w:b/>
+                <w:bCs/>
+                <w:color w:val="222222"/>
+                <w:sz w:val="20"/>
+                <w:szCs w:val="20"/>
+                <w:lang w:val="es-ES" w:eastAsia="es-ES"/>
+              </w:rPr>
+              <w:t>, O4.1</w:t>
+            </w:r>
+          </w:p>
+        </w:tc>
+        <w:tc>
+          <w:tcPr>
+            <w:tcW w:w="5380" w:type="dxa"/>
+          </w:tcPr>
+          <w:p>
+            <w:pPr>
+              <w:rPr>
+                <w:rFonts w:eastAsia="Times New Roman" w:cstheme="minorHAnsi"/>
+                <w:color w:val="222222"/>
+                <w:lang w:eastAsia="es-ES"/>
+              </w:rPr>
+            </w:pPr>
+            <w:r>
+              <w:rPr>
+                <w:rFonts w:eastAsia="Times New Roman" w:cstheme="minorHAnsi"/>
+                <w:color w:val="222222"/>
+                <w:lang w:eastAsia="es-ES"/>
+              </w:rPr>
+              <w:t>Identificar les tècniques NN més eficients</w:t>
+            </w:r>
+          </w:p>
+        </w:tc>
+      </w:tr>
+      <w:tr>
+        <w:tc>
+          <w:tcPr>
+            <w:tcW w:w="8494" w:type="dxa"/>
+            <w:gridSpan w:val="3"/>
+            <w:shd w:val="clear" w:color="auto" w:fill="F7CAAC" w:themeFill="accent2" w:themeFillTint="66"/>
+          </w:tcPr>
+          <w:p>
+            <w:pPr>
+              <w:jc w:val="center"/>
+              <w:rPr>
+                <w:rFonts w:eastAsia="Times New Roman" w:cstheme="minorHAnsi"/>
+                <w:b/>
+                <w:bCs/>
+                <w:color w:val="222222"/>
+                <w:lang w:eastAsia="es-ES"/>
+              </w:rPr>
+            </w:pPr>
+            <w:r>
+              <w:rPr>
+                <w:rFonts w:eastAsia="Times New Roman" w:cstheme="minorHAnsi"/>
+                <w:b/>
+                <w:bCs/>
+                <w:color w:val="222222"/>
+                <w:shd w:val="clear" w:color="auto" w:fill="F7CAAC" w:themeFill="accent2" w:themeFillTint="66"/>
+                <w:lang w:eastAsia="es-ES"/>
+              </w:rPr>
+              <w:t>Informe de Progrés</w:t>
+            </w:r>
+            <w:r>
+              <w:rPr>
+                <w:rFonts w:eastAsia="Times New Roman" w:cstheme="minorHAnsi"/>
+                <w:b/>
+                <w:bCs/>
+                <w:color w:val="222222"/>
+                <w:lang w:eastAsia="es-ES"/>
+              </w:rPr>
+              <w:t xml:space="preserve"> (I)</w:t>
+            </w:r>
+          </w:p>
+        </w:tc>
+      </w:tr>
+      <w:tr>
+        <w:tc>
+          <w:tcPr>
+            <w:tcW w:w="1271" w:type="dxa"/>
+          </w:tcPr>
+          <w:p>
+            <w:pPr>
+              <w:rPr>
+                <w:rFonts w:eastAsia="Times New Roman" w:cstheme="minorHAnsi"/>
+                <w:b/>
+                <w:bCs/>
+                <w:color w:val="222222"/>
+                <w:lang w:eastAsia="es-ES"/>
+              </w:rPr>
+            </w:pPr>
+            <w:r>
+              <w:rPr>
+                <w:rFonts w:eastAsia="Times New Roman" w:cstheme="minorHAnsi"/>
+                <w:b/>
+                <w:bCs/>
+                <w:color w:val="222222"/>
+                <w:lang w:eastAsia="es-ES"/>
+              </w:rPr>
+              <w:t>10</w:t>
+            </w:r>
+          </w:p>
+        </w:tc>
+        <w:tc>
+          <w:tcPr>
+            <w:tcW w:w="1843" w:type="dxa"/>
+          </w:tcPr>
+          <w:p>
+            <w:pPr>
+              <w:jc w:val="center"/>
+              <w:rPr>
+                <w:rFonts w:eastAsia="Times New Roman" w:cstheme="minorHAnsi"/>
+                <w:b/>
+                <w:bCs/>
+                <w:color w:val="222222"/>
+                <w:lang w:eastAsia="es-ES"/>
+              </w:rPr>
+            </w:pPr>
+            <w:r>
+              <w:rPr>
+                <w:rFonts w:eastAsia="Times New Roman" w:cstheme="minorHAnsi"/>
+                <w:b/>
+                <w:bCs/>
+                <w:color w:val="222222"/>
+                <w:sz w:val="20"/>
+                <w:szCs w:val="20"/>
+                <w:lang w:val="es-ES" w:eastAsia="es-ES"/>
+              </w:rPr>
+              <w:t>O4.1</w:t>
+            </w:r>
+          </w:p>
+        </w:tc>
+        <w:tc>
+          <w:tcPr>
+            <w:tcW w:w="5380" w:type="dxa"/>
+          </w:tcPr>
+          <w:p>
+            <w:pPr>
+              <w:rPr>
+                <w:rFonts w:eastAsia="Times New Roman" w:cstheme="minorHAnsi"/>
+                <w:color w:val="222222"/>
+                <w:lang w:eastAsia="es-ES"/>
+              </w:rPr>
+            </w:pPr>
+            <w:r>
+              <w:rPr>
+                <w:rFonts w:eastAsia="Times New Roman" w:cstheme="minorHAnsi"/>
+                <w:color w:val="222222"/>
+                <w:lang w:eastAsia="es-ES"/>
+              </w:rPr>
+              <w:t>Explorar noves fonts de dades</w:t>
+            </w:r>
+          </w:p>
+        </w:tc>
+      </w:tr>
+      <w:tr>
+        <w:tc>
+          <w:tcPr>
+            <w:tcW w:w="1271" w:type="dxa"/>
+          </w:tcPr>
+          <w:p>
+            <w:pPr>
+              <w:rPr>
+                <w:rFonts w:eastAsia="Times New Roman" w:cstheme="minorHAnsi"/>
+                <w:b/>
+                <w:bCs/>
+                <w:color w:val="222222"/>
+                <w:lang w:eastAsia="es-ES"/>
+              </w:rPr>
+            </w:pPr>
+            <w:r>
+              <w:rPr>
+                <w:rFonts w:eastAsia="Times New Roman" w:cstheme="minorHAnsi"/>
+                <w:b/>
+                <w:bCs/>
+                <w:color w:val="222222"/>
+                <w:lang w:eastAsia="es-ES"/>
+              </w:rPr>
+              <w:t>11</w:t>
+            </w:r>
+          </w:p>
+        </w:tc>
+        <w:tc>
+          <w:tcPr>
+            <w:tcW w:w="1843" w:type="dxa"/>
+          </w:tcPr>
+          <w:p>
+            <w:pPr>
+              <w:jc w:val="center"/>
+              <w:rPr>
+                <w:rFonts w:eastAsia="Times New Roman" w:cstheme="minorHAnsi"/>
+                <w:b/>
+                <w:bCs/>
+                <w:color w:val="222222"/>
+                <w:lang w:eastAsia="es-ES"/>
+              </w:rPr>
+            </w:pPr>
+            <w:r>
+              <w:rPr>
+                <w:rFonts w:eastAsia="Times New Roman" w:cstheme="minorHAnsi"/>
+                <w:b/>
+                <w:bCs/>
+                <w:color w:val="222222"/>
+                <w:sz w:val="20"/>
+                <w:szCs w:val="20"/>
+                <w:lang w:val="es-ES" w:eastAsia="es-ES"/>
+              </w:rPr>
+              <w:t>O4.1</w:t>
+            </w:r>
+            <w:r>
+              <w:rPr>
+                <w:rFonts w:eastAsia="Times New Roman" w:cstheme="minorHAnsi"/>
+                <w:b/>
+                <w:bCs/>
+                <w:color w:val="222222"/>
+                <w:sz w:val="20"/>
+                <w:szCs w:val="20"/>
+                <w:lang w:val="es-ES" w:eastAsia="es-ES"/>
+              </w:rPr>
+              <w:t xml:space="preserve">, </w:t>
+            </w:r>
+            <w:r>
+              <w:rPr>
+                <w:rFonts w:eastAsia="Times New Roman" w:cstheme="minorHAnsi"/>
+                <w:b/>
+                <w:bCs/>
+                <w:color w:val="222222"/>
+                <w:sz w:val="20"/>
+                <w:szCs w:val="20"/>
+                <w:lang w:val="es-ES" w:eastAsia="es-ES"/>
+              </w:rPr>
+              <w:t>O4.</w:t>
+            </w:r>
+            <w:r>
+              <w:rPr>
+                <w:rFonts w:eastAsia="Times New Roman" w:cstheme="minorHAnsi"/>
+                <w:b/>
+                <w:bCs/>
+                <w:color w:val="222222"/>
+                <w:sz w:val="20"/>
+                <w:szCs w:val="20"/>
+                <w:lang w:val="es-ES" w:eastAsia="es-ES"/>
+              </w:rPr>
+              <w:t>2</w:t>
+            </w:r>
+          </w:p>
+        </w:tc>
+        <w:tc>
+          <w:tcPr>
+            <w:tcW w:w="5380" w:type="dxa"/>
+          </w:tcPr>
+          <w:p>
+            <w:pPr>
+              <w:rPr>
+                <w:rFonts w:eastAsia="Times New Roman" w:cstheme="minorHAnsi"/>
+                <w:color w:val="222222"/>
+                <w:lang w:eastAsia="es-ES"/>
+              </w:rPr>
+            </w:pPr>
+            <w:r>
+              <w:rPr>
+                <w:rFonts w:eastAsia="Times New Roman" w:cstheme="minorHAnsi"/>
+                <w:color w:val="222222"/>
+                <w:lang w:eastAsia="es-ES"/>
+              </w:rPr>
+              <w:t>Creació de noves arquitectures de NN</w:t>
+            </w:r>
+          </w:p>
+        </w:tc>
+      </w:tr>
+      <w:tr>
+        <w:tc>
+          <w:tcPr>
+            <w:tcW w:w="1271" w:type="dxa"/>
+          </w:tcPr>
+          <w:p>
+            <w:pPr>
+              <w:rPr>
+                <w:rFonts w:eastAsia="Times New Roman" w:cstheme="minorHAnsi"/>
+                <w:b/>
+                <w:bCs/>
+                <w:color w:val="222222"/>
+                <w:lang w:eastAsia="es-ES"/>
+              </w:rPr>
+            </w:pPr>
+            <w:r>
+              <w:rPr>
+                <w:rFonts w:eastAsia="Times New Roman" w:cstheme="minorHAnsi"/>
+                <w:b/>
+                <w:bCs/>
+                <w:color w:val="222222"/>
+                <w:lang w:eastAsia="es-ES"/>
+              </w:rPr>
+              <w:t>12</w:t>
+            </w:r>
+          </w:p>
+        </w:tc>
+        <w:tc>
+          <w:tcPr>
+            <w:tcW w:w="1843" w:type="dxa"/>
+          </w:tcPr>
+          <w:p>
+            <w:pPr>
+              <w:jc w:val="center"/>
+              <w:rPr>
+                <w:rFonts w:eastAsia="Times New Roman" w:cstheme="minorHAnsi"/>
+                <w:b/>
+                <w:bCs/>
+                <w:color w:val="222222"/>
+                <w:lang w:eastAsia="es-ES"/>
+              </w:rPr>
+            </w:pPr>
+            <w:r>
+              <w:rPr>
+                <w:rFonts w:eastAsia="Times New Roman" w:cstheme="minorHAnsi"/>
+                <w:b/>
+                <w:bCs/>
+                <w:color w:val="222222"/>
+                <w:sz w:val="20"/>
+                <w:szCs w:val="20"/>
+                <w:lang w:val="es-ES" w:eastAsia="es-ES"/>
+              </w:rPr>
+              <w:t>O4.1, O4.2</w:t>
+            </w:r>
+            <w:r>
+              <w:rPr>
+                <w:rFonts w:eastAsia="Times New Roman" w:cstheme="minorHAnsi"/>
+                <w:b/>
+                <w:bCs/>
+                <w:color w:val="222222"/>
+                <w:sz w:val="20"/>
+                <w:szCs w:val="20"/>
+                <w:lang w:val="es-ES" w:eastAsia="es-ES"/>
+              </w:rPr>
+              <w:t xml:space="preserve"> </w:t>
+            </w:r>
+            <w:r>
+              <w:rPr>
+                <w:rFonts w:eastAsia="Times New Roman" w:cstheme="minorHAnsi"/>
+                <w:b/>
+                <w:bCs/>
+                <w:color w:val="222222"/>
+                <w:sz w:val="20"/>
+                <w:szCs w:val="20"/>
+                <w:lang w:val="es-ES" w:eastAsia="es-ES"/>
+              </w:rPr>
+              <w:t>O4.</w:t>
+            </w:r>
+            <w:r>
+              <w:rPr>
+                <w:rFonts w:eastAsia="Times New Roman" w:cstheme="minorHAnsi"/>
+                <w:b/>
+                <w:bCs/>
+                <w:color w:val="222222"/>
+                <w:sz w:val="20"/>
+                <w:szCs w:val="20"/>
+                <w:lang w:val="es-ES" w:eastAsia="es-ES"/>
+              </w:rPr>
+              <w:t>3</w:t>
+            </w:r>
+          </w:p>
+        </w:tc>
+        <w:tc>
+          <w:tcPr>
+            <w:tcW w:w="5380" w:type="dxa"/>
+          </w:tcPr>
+          <w:p>
+            <w:pPr>
+              <w:rPr>
+                <w:rFonts w:eastAsia="Times New Roman" w:cstheme="minorHAnsi"/>
+                <w:color w:val="222222"/>
+                <w:lang w:eastAsia="es-ES"/>
+              </w:rPr>
+            </w:pPr>
+            <w:r>
+              <w:rPr>
+                <w:rFonts w:eastAsia="Times New Roman" w:cstheme="minorHAnsi"/>
+                <w:color w:val="222222"/>
+                <w:lang w:eastAsia="es-ES"/>
+              </w:rPr>
+              <w:t>Creació de noves arquitectures de NN</w:t>
+            </w:r>
+          </w:p>
+        </w:tc>
+      </w:tr>
+      <w:tr>
+        <w:tc>
+          <w:tcPr>
+            <w:tcW w:w="1271" w:type="dxa"/>
+          </w:tcPr>
+          <w:p>
+            <w:pPr>
+              <w:rPr>
+                <w:rFonts w:eastAsia="Times New Roman" w:cstheme="minorHAnsi"/>
+                <w:b/>
+                <w:bCs/>
+                <w:color w:val="222222"/>
+                <w:lang w:eastAsia="es-ES"/>
+              </w:rPr>
+            </w:pPr>
+            <w:r>
+              <w:rPr>
+                <w:rFonts w:eastAsia="Times New Roman" w:cstheme="minorHAnsi"/>
+                <w:b/>
+                <w:bCs/>
+                <w:color w:val="222222"/>
+                <w:lang w:eastAsia="es-ES"/>
+              </w:rPr>
+              <w:t>13</w:t>
+            </w:r>
+          </w:p>
+        </w:tc>
+        <w:tc>
+          <w:tcPr>
+            <w:tcW w:w="1843" w:type="dxa"/>
+          </w:tcPr>
+          <w:p>
+            <w:pPr>
+              <w:jc w:val="center"/>
+              <w:rPr>
+                <w:rFonts w:eastAsia="Times New Roman" w:cstheme="minorHAnsi"/>
+                <w:b/>
+                <w:bCs/>
+                <w:color w:val="222222"/>
+                <w:lang w:eastAsia="es-ES"/>
+              </w:rPr>
+            </w:pPr>
+            <w:r>
+              <w:rPr>
+                <w:rFonts w:eastAsia="Times New Roman" w:cstheme="minorHAnsi"/>
+                <w:b/>
+                <w:bCs/>
+                <w:color w:val="222222"/>
+                <w:sz w:val="20"/>
+                <w:szCs w:val="20"/>
+                <w:lang w:val="es-ES" w:eastAsia="es-ES"/>
+              </w:rPr>
+              <w:t>O4.2 O4.3</w:t>
+            </w:r>
+            <w:r>
+              <w:rPr>
+                <w:rFonts w:eastAsia="Times New Roman" w:cstheme="minorHAnsi"/>
+                <w:b/>
+                <w:bCs/>
+                <w:color w:val="222222"/>
+                <w:sz w:val="20"/>
+                <w:szCs w:val="20"/>
+                <w:lang w:val="es-ES" w:eastAsia="es-ES"/>
+              </w:rPr>
+              <w:t xml:space="preserve">, </w:t>
+            </w:r>
+            <w:r>
+              <w:rPr>
+                <w:rFonts w:eastAsia="Times New Roman" w:cstheme="minorHAnsi"/>
+                <w:b/>
+                <w:bCs/>
+                <w:color w:val="222222"/>
+                <w:sz w:val="20"/>
+                <w:szCs w:val="20"/>
+                <w:lang w:val="es-ES" w:eastAsia="es-ES"/>
+              </w:rPr>
+              <w:t>O4.</w:t>
+            </w:r>
+            <w:r>
+              <w:rPr>
+                <w:rFonts w:eastAsia="Times New Roman" w:cstheme="minorHAnsi"/>
+                <w:b/>
+                <w:bCs/>
+                <w:color w:val="222222"/>
+                <w:sz w:val="20"/>
+                <w:szCs w:val="20"/>
+                <w:lang w:val="es-ES" w:eastAsia="es-ES"/>
+              </w:rPr>
+              <w:t>4</w:t>
+            </w:r>
+          </w:p>
+        </w:tc>
+        <w:tc>
+          <w:tcPr>
+            <w:tcW w:w="5380" w:type="dxa"/>
+          </w:tcPr>
+          <w:p>
+            <w:pPr>
+              <w:rPr>
+                <w:rFonts w:eastAsia="Times New Roman" w:cstheme="minorHAnsi"/>
+                <w:color w:val="222222"/>
+                <w:lang w:eastAsia="es-ES"/>
+              </w:rPr>
+            </w:pPr>
+            <w:r>
+              <w:rPr>
+                <w:rFonts w:eastAsia="Times New Roman" w:cstheme="minorHAnsi"/>
+                <w:color w:val="222222"/>
+                <w:lang w:eastAsia="es-ES"/>
+              </w:rPr>
+              <w:t>Aplicar tècniques de transferència d'aprenentatge</w:t>
+            </w:r>
+          </w:p>
+        </w:tc>
+      </w:tr>
+      <w:tr>
+        <w:tc>
+          <w:tcPr>
+            <w:tcW w:w="1271" w:type="dxa"/>
+          </w:tcPr>
+          <w:p>
+            <w:pPr>
+              <w:rPr>
+                <w:rFonts w:eastAsia="Times New Roman" w:cstheme="minorHAnsi"/>
+                <w:b/>
+                <w:bCs/>
+                <w:color w:val="222222"/>
+                <w:lang w:eastAsia="es-ES"/>
+              </w:rPr>
+            </w:pPr>
+            <w:r>
+              <w:rPr>
+                <w:rFonts w:eastAsia="Times New Roman" w:cstheme="minorHAnsi"/>
+                <w:b/>
+                <w:bCs/>
+                <w:color w:val="222222"/>
+                <w:lang w:eastAsia="es-ES"/>
+              </w:rPr>
+              <w:t>14</w:t>
+            </w:r>
+          </w:p>
+        </w:tc>
+        <w:tc>
+          <w:tcPr>
+            <w:tcW w:w="1843" w:type="dxa"/>
+          </w:tcPr>
+          <w:p>
+            <w:pPr>
+              <w:jc w:val="center"/>
+              <w:rPr>
+                <w:rFonts w:eastAsia="Times New Roman" w:cstheme="minorHAnsi"/>
+                <w:b/>
+                <w:bCs/>
+                <w:color w:val="222222"/>
+                <w:lang w:eastAsia="es-ES"/>
+              </w:rPr>
+            </w:pPr>
+            <w:r>
+              <w:rPr>
+                <w:rFonts w:eastAsia="Times New Roman" w:cstheme="minorHAnsi"/>
+                <w:b/>
+                <w:bCs/>
+                <w:color w:val="222222"/>
+                <w:sz w:val="20"/>
+                <w:szCs w:val="20"/>
+                <w:lang w:val="es-ES" w:eastAsia="es-ES"/>
+              </w:rPr>
+              <w:t>O4.</w:t>
+            </w:r>
+            <w:r>
+              <w:rPr>
+                <w:rFonts w:eastAsia="Times New Roman" w:cstheme="minorHAnsi"/>
+                <w:b/>
+                <w:bCs/>
+                <w:color w:val="222222"/>
+                <w:sz w:val="20"/>
+                <w:szCs w:val="20"/>
+                <w:lang w:val="es-ES" w:eastAsia="es-ES"/>
+              </w:rPr>
+              <w:t>3</w:t>
+            </w:r>
+            <w:r>
+              <w:rPr>
+                <w:rFonts w:eastAsia="Times New Roman" w:cstheme="minorHAnsi"/>
+                <w:b/>
+                <w:bCs/>
+                <w:color w:val="222222"/>
+                <w:sz w:val="20"/>
+                <w:szCs w:val="20"/>
+                <w:lang w:val="es-ES" w:eastAsia="es-ES"/>
+              </w:rPr>
+              <w:t xml:space="preserve"> O4.</w:t>
+            </w:r>
+            <w:r>
+              <w:rPr>
+                <w:rFonts w:eastAsia="Times New Roman" w:cstheme="minorHAnsi"/>
+                <w:b/>
+                <w:bCs/>
+                <w:color w:val="222222"/>
+                <w:sz w:val="20"/>
+                <w:szCs w:val="20"/>
+                <w:lang w:val="es-ES" w:eastAsia="es-ES"/>
+              </w:rPr>
+              <w:t>4</w:t>
+            </w:r>
+          </w:p>
+        </w:tc>
+        <w:tc>
+          <w:tcPr>
+            <w:tcW w:w="5380" w:type="dxa"/>
+          </w:tcPr>
+          <w:p>
+            <w:pPr>
+              <w:rPr>
+                <w:rFonts w:eastAsia="Times New Roman" w:cstheme="minorHAnsi"/>
+                <w:color w:val="222222"/>
+                <w:lang w:eastAsia="es-ES"/>
+              </w:rPr>
+            </w:pPr>
+            <w:r>
+              <w:rPr>
+                <w:rFonts w:eastAsia="Times New Roman" w:cstheme="minorHAnsi"/>
+                <w:color w:val="222222"/>
+                <w:lang w:eastAsia="es-ES"/>
+              </w:rPr>
+              <w:t>Comparar el rendiment amb els originals</w:t>
+            </w:r>
+          </w:p>
+        </w:tc>
+      </w:tr>
+      <w:tr>
+        <w:tc>
+          <w:tcPr>
+            <w:tcW w:w="8494" w:type="dxa"/>
+            <w:gridSpan w:val="3"/>
+            <w:shd w:val="clear" w:color="auto" w:fill="F7CAAC" w:themeFill="accent2" w:themeFillTint="66"/>
+          </w:tcPr>
+          <w:p>
+            <w:pPr>
+              <w:jc w:val="center"/>
+              <w:rPr>
+                <w:rFonts w:eastAsia="Times New Roman" w:cstheme="minorHAnsi"/>
+                <w:b/>
+                <w:bCs/>
+                <w:color w:val="222222"/>
+                <w:lang w:eastAsia="es-ES"/>
+              </w:rPr>
+            </w:pPr>
+            <w:r>
+              <w:rPr>
+                <w:rFonts w:eastAsia="Times New Roman" w:cstheme="minorHAnsi"/>
+                <w:b/>
+                <w:bCs/>
+                <w:color w:val="222222"/>
+                <w:lang w:eastAsia="es-ES"/>
+              </w:rPr>
+              <w:t>Informe de Progrés (I)</w:t>
+            </w:r>
+          </w:p>
+        </w:tc>
+      </w:tr>
+      <w:tr>
+        <w:tc>
+          <w:tcPr>
+            <w:tcW w:w="1271" w:type="dxa"/>
+          </w:tcPr>
+          <w:p>
+            <w:pPr>
+              <w:rPr>
+                <w:rFonts w:eastAsia="Times New Roman" w:cstheme="minorHAnsi"/>
+                <w:b/>
+                <w:bCs/>
+                <w:color w:val="222222"/>
+                <w:lang w:eastAsia="es-ES"/>
+              </w:rPr>
+            </w:pPr>
+            <w:r>
+              <w:rPr>
+                <w:rFonts w:eastAsia="Times New Roman" w:cstheme="minorHAnsi"/>
+                <w:b/>
+                <w:bCs/>
+                <w:color w:val="222222"/>
+                <w:lang w:eastAsia="es-ES"/>
+              </w:rPr>
+              <w:t>15</w:t>
+            </w:r>
+          </w:p>
+        </w:tc>
+        <w:tc>
+          <w:tcPr>
+            <w:tcW w:w="1843" w:type="dxa"/>
+          </w:tcPr>
+          <w:p>
+            <w:pPr>
+              <w:jc w:val="center"/>
+              <w:rPr>
+                <w:rFonts w:eastAsia="Times New Roman" w:cstheme="minorHAnsi"/>
+                <w:b/>
+                <w:bCs/>
+                <w:color w:val="222222"/>
+                <w:lang w:eastAsia="es-ES"/>
+              </w:rPr>
+            </w:pPr>
+            <w:r>
+              <w:rPr>
+                <w:rFonts w:eastAsia="Times New Roman" w:cstheme="minorHAnsi"/>
+                <w:b/>
+                <w:bCs/>
+                <w:color w:val="222222"/>
+                <w:lang w:eastAsia="es-ES"/>
+              </w:rPr>
+              <w:t xml:space="preserve">O5.1, </w:t>
+            </w:r>
+            <w:r>
+              <w:rPr>
+                <w:rFonts w:eastAsia="Times New Roman" w:cstheme="minorHAnsi"/>
+                <w:b/>
+                <w:bCs/>
+                <w:color w:val="222222"/>
+                <w:lang w:eastAsia="es-ES"/>
+              </w:rPr>
+              <w:t>O5.2</w:t>
+            </w:r>
+          </w:p>
+        </w:tc>
+        <w:tc>
+          <w:tcPr>
+            <w:tcW w:w="5380" w:type="dxa"/>
+          </w:tcPr>
+          <w:p>
+            <w:pPr>
+              <w:rPr>
+                <w:rFonts w:eastAsia="Times New Roman" w:cstheme="minorHAnsi"/>
+                <w:color w:val="222222"/>
+                <w:lang w:eastAsia="es-ES"/>
+              </w:rPr>
+            </w:pPr>
+            <w:r>
+              <w:rPr>
+                <w:rFonts w:eastAsia="Times New Roman" w:cstheme="minorHAnsi"/>
+                <w:color w:val="222222"/>
+                <w:lang w:eastAsia="es-ES"/>
+              </w:rPr>
+              <w:t>Seleccionar dades per a l'entrenament</w:t>
+            </w:r>
+          </w:p>
+        </w:tc>
+      </w:tr>
+      <w:tr>
+        <w:tc>
+          <w:tcPr>
+            <w:tcW w:w="1271" w:type="dxa"/>
+          </w:tcPr>
+          <w:p>
+            <w:pPr>
+              <w:rPr>
+                <w:rFonts w:eastAsia="Times New Roman" w:cstheme="minorHAnsi"/>
+                <w:b/>
+                <w:bCs/>
+                <w:color w:val="222222"/>
+                <w:lang w:eastAsia="es-ES"/>
+              </w:rPr>
+            </w:pPr>
+            <w:r>
+              <w:rPr>
+                <w:rFonts w:eastAsia="Times New Roman" w:cstheme="minorHAnsi"/>
+                <w:b/>
+                <w:bCs/>
+                <w:color w:val="222222"/>
+                <w:lang w:eastAsia="es-ES"/>
+              </w:rPr>
+              <w:t>16</w:t>
+            </w:r>
+          </w:p>
+        </w:tc>
+        <w:tc>
+          <w:tcPr>
+            <w:tcW w:w="1843" w:type="dxa"/>
+          </w:tcPr>
+          <w:p>
+            <w:pPr>
+              <w:jc w:val="center"/>
+              <w:rPr>
+                <w:rFonts w:eastAsia="Times New Roman" w:cstheme="minorHAnsi"/>
+                <w:b/>
+                <w:bCs/>
+                <w:color w:val="222222"/>
+                <w:lang w:eastAsia="es-ES"/>
+              </w:rPr>
+            </w:pPr>
+            <w:r>
+              <w:rPr>
+                <w:rFonts w:eastAsia="Times New Roman" w:cstheme="minorHAnsi"/>
+                <w:b/>
+                <w:bCs/>
+                <w:color w:val="222222"/>
+                <w:lang w:eastAsia="es-ES"/>
+              </w:rPr>
+              <w:t>O5.1</w:t>
+            </w:r>
+            <w:r>
+              <w:rPr>
+                <w:rFonts w:eastAsia="Times New Roman" w:cstheme="minorHAnsi"/>
+                <w:b/>
+                <w:bCs/>
+                <w:color w:val="222222"/>
+                <w:lang w:eastAsia="es-ES"/>
+              </w:rPr>
+              <w:t xml:space="preserve">, </w:t>
+            </w:r>
+            <w:r>
+              <w:rPr>
+                <w:rFonts w:eastAsia="Times New Roman" w:cstheme="minorHAnsi"/>
+                <w:b/>
+                <w:bCs/>
+                <w:color w:val="222222"/>
+                <w:lang w:eastAsia="es-ES"/>
+              </w:rPr>
+              <w:t>O5.</w:t>
+            </w:r>
+            <w:r>
+              <w:rPr>
+                <w:rFonts w:eastAsia="Times New Roman" w:cstheme="minorHAnsi"/>
+                <w:b/>
+                <w:bCs/>
+                <w:color w:val="222222"/>
+                <w:lang w:eastAsia="es-ES"/>
+              </w:rPr>
+              <w:t xml:space="preserve">2, </w:t>
+            </w:r>
+            <w:r>
+              <w:rPr>
+                <w:rFonts w:eastAsia="Times New Roman" w:cstheme="minorHAnsi"/>
+                <w:b/>
+                <w:bCs/>
+                <w:color w:val="222222"/>
+                <w:lang w:eastAsia="es-ES"/>
+              </w:rPr>
+              <w:t>O5.</w:t>
+            </w:r>
+            <w:r>
+              <w:rPr>
+                <w:rFonts w:eastAsia="Times New Roman" w:cstheme="minorHAnsi"/>
+                <w:b/>
+                <w:bCs/>
+                <w:color w:val="222222"/>
+                <w:lang w:eastAsia="es-ES"/>
+              </w:rPr>
+              <w:t>3</w:t>
+            </w:r>
+          </w:p>
+        </w:tc>
+        <w:tc>
+          <w:tcPr>
+            <w:tcW w:w="5380" w:type="dxa"/>
+          </w:tcPr>
+          <w:p>
+            <w:pPr>
+              <w:rPr>
+                <w:rFonts w:eastAsia="Times New Roman" w:cstheme="minorHAnsi"/>
+                <w:color w:val="222222"/>
+                <w:lang w:eastAsia="es-ES"/>
+              </w:rPr>
+            </w:pPr>
+            <w:r>
+              <w:rPr>
+                <w:rFonts w:eastAsia="Times New Roman" w:cstheme="minorHAnsi"/>
+                <w:color w:val="222222"/>
+                <w:lang w:eastAsia="es-ES"/>
+              </w:rPr>
+              <w:t>Creació de noves arquitectures NN específiques</w:t>
+            </w:r>
+          </w:p>
+        </w:tc>
+      </w:tr>
+      <w:tr>
+        <w:tc>
+          <w:tcPr>
+            <w:tcW w:w="1271" w:type="dxa"/>
+          </w:tcPr>
+          <w:p>
+            <w:pPr>
+              <w:rPr>
+                <w:rFonts w:eastAsia="Times New Roman" w:cstheme="minorHAnsi"/>
+                <w:b/>
+                <w:bCs/>
+                <w:color w:val="222222"/>
+                <w:lang w:eastAsia="es-ES"/>
+              </w:rPr>
+            </w:pPr>
+            <w:r>
+              <w:rPr>
+                <w:rFonts w:eastAsia="Times New Roman" w:cstheme="minorHAnsi"/>
+                <w:b/>
+                <w:bCs/>
+                <w:color w:val="222222"/>
+                <w:lang w:eastAsia="es-ES"/>
+              </w:rPr>
+              <w:t>17</w:t>
+            </w:r>
+          </w:p>
+        </w:tc>
+        <w:tc>
+          <w:tcPr>
+            <w:tcW w:w="1843" w:type="dxa"/>
+          </w:tcPr>
+          <w:p>
+            <w:pPr>
+              <w:jc w:val="center"/>
+              <w:rPr>
+                <w:rFonts w:eastAsia="Times New Roman" w:cstheme="minorHAnsi"/>
+                <w:b/>
+                <w:bCs/>
+                <w:color w:val="222222"/>
+                <w:lang w:eastAsia="es-ES"/>
+              </w:rPr>
+            </w:pPr>
+            <w:r>
+              <w:rPr>
+                <w:rFonts w:eastAsia="Times New Roman" w:cstheme="minorHAnsi"/>
+                <w:b/>
+                <w:bCs/>
+                <w:color w:val="222222"/>
+                <w:lang w:eastAsia="es-ES"/>
+              </w:rPr>
+              <w:t>O5.</w:t>
+            </w:r>
+            <w:r>
+              <w:rPr>
+                <w:rFonts w:eastAsia="Times New Roman" w:cstheme="minorHAnsi"/>
+                <w:b/>
+                <w:bCs/>
+                <w:color w:val="222222"/>
+                <w:lang w:eastAsia="es-ES"/>
+              </w:rPr>
+              <w:t xml:space="preserve">2, </w:t>
+            </w:r>
+            <w:r>
+              <w:rPr>
+                <w:rFonts w:eastAsia="Times New Roman" w:cstheme="minorHAnsi"/>
+                <w:b/>
+                <w:bCs/>
+                <w:color w:val="222222"/>
+                <w:lang w:eastAsia="es-ES"/>
+              </w:rPr>
+              <w:t>O5.1</w:t>
+            </w:r>
+            <w:r>
+              <w:rPr>
+                <w:rFonts w:eastAsia="Times New Roman" w:cstheme="minorHAnsi"/>
+                <w:b/>
+                <w:bCs/>
+                <w:color w:val="222222"/>
+                <w:lang w:eastAsia="es-ES"/>
+              </w:rPr>
+              <w:t xml:space="preserve">, </w:t>
+            </w:r>
+            <w:r>
+              <w:rPr>
+                <w:rFonts w:eastAsia="Times New Roman" w:cstheme="minorHAnsi"/>
+                <w:b/>
+                <w:bCs/>
+                <w:color w:val="222222"/>
+                <w:lang w:eastAsia="es-ES"/>
+              </w:rPr>
+              <w:t>O5.</w:t>
+            </w:r>
+            <w:r>
+              <w:rPr>
+                <w:rFonts w:eastAsia="Times New Roman" w:cstheme="minorHAnsi"/>
+                <w:b/>
+                <w:bCs/>
+                <w:color w:val="222222"/>
+                <w:lang w:eastAsia="es-ES"/>
+              </w:rPr>
+              <w:t>4</w:t>
+            </w:r>
+          </w:p>
+        </w:tc>
+        <w:tc>
+          <w:tcPr>
+            <w:tcW w:w="5380" w:type="dxa"/>
+          </w:tcPr>
+          <w:p>
+            <w:pPr>
+              <w:rPr>
+                <w:rFonts w:eastAsia="Times New Roman" w:cstheme="minorHAnsi"/>
+                <w:color w:val="222222"/>
+                <w:lang w:eastAsia="es-ES"/>
+              </w:rPr>
+            </w:pPr>
+            <w:r>
+              <w:rPr>
+                <w:rFonts w:eastAsia="Times New Roman" w:cstheme="minorHAnsi"/>
+                <w:color w:val="222222"/>
+                <w:lang w:eastAsia="es-ES"/>
+              </w:rPr>
+              <w:t>Comparar rendiments amb altres treballs</w:t>
+            </w:r>
+          </w:p>
+        </w:tc>
+      </w:tr>
+      <w:tr>
+        <w:tc>
+          <w:tcPr>
+            <w:tcW w:w="8494" w:type="dxa"/>
+            <w:gridSpan w:val="3"/>
+            <w:shd w:val="clear" w:color="auto" w:fill="F7CAAC" w:themeFill="accent2" w:themeFillTint="66"/>
+          </w:tcPr>
+          <w:p>
+            <w:pPr>
+              <w:jc w:val="center"/>
+              <w:rPr>
+                <w:rFonts w:eastAsia="Times New Roman" w:cstheme="minorHAnsi"/>
+                <w:b/>
+                <w:bCs/>
+                <w:color w:val="222222"/>
+                <w:lang w:eastAsia="es-ES"/>
+              </w:rPr>
+            </w:pPr>
+            <w:r>
+              <w:rPr>
+                <w:b/>
+                <w:bCs/>
+              </w:rPr>
+              <w:t>Informe final</w:t>
+            </w:r>
+          </w:p>
+        </w:tc>
+      </w:tr>
+      <w:tr>
+        <w:tc>
+          <w:tcPr>
+            <w:tcW w:w="1271" w:type="dxa"/>
+          </w:tcPr>
+          <w:p>
+            <w:pPr>
+              <w:rPr>
+                <w:rFonts w:eastAsia="Times New Roman" w:cstheme="minorHAnsi"/>
+                <w:b/>
+                <w:bCs/>
+                <w:color w:val="222222"/>
+                <w:lang w:eastAsia="es-ES"/>
+              </w:rPr>
+            </w:pPr>
+            <w:r>
+              <w:rPr>
+                <w:rFonts w:eastAsia="Times New Roman" w:cstheme="minorHAnsi"/>
+                <w:b/>
+                <w:bCs/>
+                <w:color w:val="222222"/>
+                <w:lang w:eastAsia="es-ES"/>
+              </w:rPr>
+              <w:t>18</w:t>
+            </w:r>
+          </w:p>
+        </w:tc>
+        <w:tc>
+          <w:tcPr>
+            <w:tcW w:w="1843" w:type="dxa"/>
+          </w:tcPr>
+          <w:p>
+            <w:pPr>
+              <w:jc w:val="center"/>
+              <w:rPr>
+                <w:rFonts w:eastAsia="Times New Roman" w:cstheme="minorHAnsi"/>
+                <w:b/>
+                <w:bCs/>
+                <w:color w:val="222222"/>
+                <w:lang w:eastAsia="es-ES"/>
+              </w:rPr>
+            </w:pPr>
+            <w:r>
+              <w:rPr>
+                <w:rFonts w:eastAsia="Times New Roman" w:cstheme="minorHAnsi"/>
+                <w:b/>
+                <w:bCs/>
+                <w:color w:val="222222"/>
+                <w:lang w:eastAsia="es-ES"/>
+              </w:rPr>
+              <w:t>-</w:t>
+            </w:r>
+          </w:p>
+        </w:tc>
+        <w:tc>
+          <w:tcPr>
+            <w:tcW w:w="5380" w:type="dxa"/>
+          </w:tcPr>
+          <w:p>
+            <w:pPr>
+              <w:rPr>
+                <w:rFonts w:eastAsia="Times New Roman" w:cstheme="minorHAnsi"/>
+                <w:color w:val="222222"/>
+                <w:lang w:eastAsia="es-ES"/>
+              </w:rPr>
+            </w:pPr>
+            <w:r>
+              <w:rPr>
+                <w:rFonts w:eastAsia="Times New Roman" w:cstheme="minorHAnsi"/>
+                <w:color w:val="222222"/>
+                <w:lang w:eastAsia="es-ES"/>
+              </w:rPr>
+              <w:t>Preparació Presentació</w:t>
+            </w:r>
+          </w:p>
+        </w:tc>
+      </w:tr>
+      <w:tr>
+        <w:tc>
+          <w:tcPr>
+            <w:tcW w:w="1271" w:type="dxa"/>
+          </w:tcPr>
+          <w:p>
+            <w:pPr>
+              <w:rPr>
+                <w:rFonts w:eastAsia="Times New Roman" w:cstheme="minorHAnsi"/>
+                <w:b/>
+                <w:bCs/>
+                <w:color w:val="222222"/>
+                <w:lang w:eastAsia="es-ES"/>
+              </w:rPr>
+            </w:pPr>
+            <w:r>
+              <w:rPr>
+                <w:rFonts w:eastAsia="Times New Roman" w:cstheme="minorHAnsi"/>
+                <w:b/>
+                <w:bCs/>
+                <w:color w:val="222222"/>
+                <w:lang w:eastAsia="es-ES"/>
+              </w:rPr>
+              <w:t>19</w:t>
+            </w:r>
+          </w:p>
+        </w:tc>
+        <w:tc>
+          <w:tcPr>
+            <w:tcW w:w="1843" w:type="dxa"/>
+          </w:tcPr>
+          <w:p>
+            <w:pPr>
+              <w:jc w:val="center"/>
+              <w:rPr>
+                <w:rFonts w:eastAsia="Times New Roman" w:cstheme="minorHAnsi"/>
+                <w:b/>
+                <w:bCs/>
+                <w:color w:val="222222"/>
+                <w:lang w:eastAsia="es-ES"/>
+              </w:rPr>
+            </w:pPr>
+            <w:r>
+              <w:rPr>
+                <w:rFonts w:eastAsia="Times New Roman" w:cstheme="minorHAnsi"/>
+                <w:b/>
+                <w:bCs/>
+                <w:color w:val="222222"/>
+                <w:lang w:eastAsia="es-ES"/>
+              </w:rPr>
+              <w:t>-</w:t>
+            </w:r>
+          </w:p>
+        </w:tc>
+        <w:tc>
+          <w:tcPr>
+            <w:tcW w:w="5380" w:type="dxa"/>
+          </w:tcPr>
+          <w:p>
+            <w:pPr>
+              <w:rPr>
+                <w:rFonts w:eastAsia="Times New Roman" w:cstheme="minorHAnsi"/>
+                <w:color w:val="222222"/>
+                <w:lang w:eastAsia="es-ES"/>
+              </w:rPr>
+            </w:pPr>
+            <w:r>
+              <w:rPr>
+                <w:rFonts w:eastAsia="Times New Roman" w:cstheme="minorHAnsi"/>
+                <w:color w:val="222222"/>
+                <w:lang w:eastAsia="es-ES"/>
+              </w:rPr>
+              <w:t>Preparació Presentació</w:t>
+            </w:r>
+          </w:p>
+        </w:tc>
+      </w:tr>
+      <w:tr>
+        <w:tc>
+          <w:tcPr>
+            <w:tcW w:w="8494" w:type="dxa"/>
+            <w:gridSpan w:val="3"/>
+            <w:shd w:val="clear" w:color="auto" w:fill="F7CAAC" w:themeFill="accent2" w:themeFillTint="66"/>
+          </w:tcPr>
+          <w:p>
+            <w:pPr>
+              <w:jc w:val="center"/>
+              <w:rPr>
+                <w:rFonts w:eastAsia="Times New Roman" w:cstheme="minorHAnsi"/>
+                <w:b/>
+                <w:bCs/>
+                <w:color w:val="222222"/>
+                <w:lang w:eastAsia="es-ES"/>
+              </w:rPr>
+            </w:pPr>
+            <w:r>
+              <w:rPr>
+                <w:rFonts w:eastAsia="Times New Roman" w:cstheme="minorHAnsi"/>
+                <w:b/>
+                <w:bCs/>
+                <w:color w:val="222222"/>
+                <w:lang w:eastAsia="es-ES"/>
+              </w:rPr>
+              <w:t>Proposta de Presentació</w:t>
+            </w:r>
+          </w:p>
+        </w:tc>
+      </w:tr>
+      <w:tr>
+        <w:tc>
+          <w:tcPr>
+            <w:tcW w:w="1271" w:type="dxa"/>
+          </w:tcPr>
+          <w:p>
+            <w:pPr>
+              <w:rPr>
+                <w:rFonts w:eastAsia="Times New Roman" w:cstheme="minorHAnsi"/>
+                <w:b/>
+                <w:bCs/>
+                <w:color w:val="222222"/>
+                <w:lang w:eastAsia="es-ES"/>
+              </w:rPr>
+            </w:pPr>
+            <w:r>
+              <w:rPr>
+                <w:rFonts w:eastAsia="Times New Roman" w:cstheme="minorHAnsi"/>
+                <w:b/>
+                <w:bCs/>
+                <w:color w:val="222222"/>
+                <w:lang w:eastAsia="es-ES"/>
+              </w:rPr>
+              <w:t>20</w:t>
+            </w:r>
+          </w:p>
+        </w:tc>
+        <w:tc>
+          <w:tcPr>
+            <w:tcW w:w="1843" w:type="dxa"/>
+          </w:tcPr>
+          <w:p>
+            <w:pPr>
+              <w:jc w:val="center"/>
+              <w:rPr>
+                <w:rFonts w:eastAsia="Times New Roman" w:cstheme="minorHAnsi"/>
+                <w:b/>
+                <w:bCs/>
+                <w:color w:val="222222"/>
+                <w:lang w:eastAsia="es-ES"/>
+              </w:rPr>
+            </w:pPr>
+            <w:r>
+              <w:rPr>
+                <w:rFonts w:eastAsia="Times New Roman" w:cstheme="minorHAnsi"/>
+                <w:b/>
+                <w:bCs/>
+                <w:color w:val="222222"/>
+                <w:lang w:eastAsia="es-ES"/>
+              </w:rPr>
+              <w:t>-</w:t>
+            </w:r>
+          </w:p>
+        </w:tc>
+        <w:tc>
+          <w:tcPr>
+            <w:tcW w:w="5380" w:type="dxa"/>
+          </w:tcPr>
+          <w:p>
+            <w:pPr>
+              <w:rPr>
+                <w:rFonts w:eastAsia="Times New Roman" w:cstheme="minorHAnsi"/>
+                <w:color w:val="222222"/>
+                <w:lang w:eastAsia="es-ES"/>
+              </w:rPr>
+            </w:pPr>
+            <w:r>
+              <w:rPr>
+                <w:rFonts w:eastAsia="Times New Roman" w:cstheme="minorHAnsi"/>
+                <w:color w:val="222222"/>
+                <w:lang w:eastAsia="es-ES"/>
+              </w:rPr>
+              <w:t>Realització del Pòster</w:t>
+            </w:r>
+          </w:p>
+        </w:tc>
+      </w:tr>
+      <w:tr>
+        <w:tc>
+          <w:tcPr>
+            <w:tcW w:w="8494" w:type="dxa"/>
+            <w:gridSpan w:val="3"/>
+            <w:shd w:val="clear" w:color="auto" w:fill="F7CAAC" w:themeFill="accent2" w:themeFillTint="66"/>
+          </w:tcPr>
+          <w:p>
+            <w:pPr>
+              <w:jc w:val="center"/>
+              <w:rPr>
+                <w:rFonts w:eastAsia="Times New Roman" w:cstheme="minorHAnsi"/>
+                <w:b/>
+                <w:bCs/>
+                <w:color w:val="222222"/>
+                <w:lang w:eastAsia="es-ES"/>
+              </w:rPr>
+            </w:pPr>
+            <w:r>
+              <w:rPr>
+                <w:rFonts w:eastAsia="Times New Roman" w:cstheme="minorHAnsi"/>
+                <w:b/>
+                <w:bCs/>
+                <w:color w:val="222222"/>
+                <w:lang w:eastAsia="es-ES"/>
+              </w:rPr>
+              <w:t>Pòster</w:t>
+            </w:r>
+          </w:p>
+        </w:tc>
+      </w:tr>
+    </w:tbl>
+    <w:p>
+      <w:pPr>
+        <w:shd w:val="clear" w:color="auto" w:fill="FFFFFF"/>
+        <w:spacing w:before="100" w:beforeAutospacing="1" w:after="100" w:afterAutospacing="1" w:line="240" w:lineRule="auto"/>
+        <w:rPr>
           <w:rFonts w:eastAsia="Times New Roman" w:cstheme="minorHAnsi"/>
           <w:b/>
           <w:bCs/>
           <w:color w:val="222222"/>
           <w:sz w:val="24"/>
           <w:szCs w:val="24"/>
-          <w:highlight w:val="yellow"/>
-          <w:lang w:eastAsia="es-ES"/>
-        </w:rPr>
-      </w:pPr>
-    </w:p>
-    <w:p>
-      <w:pPr>
-        <w:rPr>
-          <w:rFonts w:eastAsia="Times New Roman" w:cstheme="minorHAnsi"/>
-          <w:b/>
-          <w:bCs/>
-          <w:color w:val="222222"/>
-          <w:sz w:val="24"/>
-          <w:szCs w:val="24"/>
-          <w:highlight w:val="yellow"/>
-          <w:lang w:eastAsia="es-ES"/>
-        </w:rPr>
-      </w:pPr>
-    </w:p>
-    <w:p>
-      <w:pPr>
-        <w:rPr>
-          <w:rFonts w:eastAsia="Times New Roman" w:cstheme="minorHAnsi"/>
-          <w:b/>
-          <w:bCs/>
-          <w:color w:val="222222"/>
-          <w:sz w:val="24"/>
-          <w:szCs w:val="24"/>
-          <w:highlight w:val="yellow"/>
-          <w:lang w:eastAsia="es-ES"/>
-        </w:rPr>
-      </w:pPr>
-    </w:p>
-    <w:p>
-      <w:pPr>
-        <w:rPr>
-          <w:rFonts w:eastAsia="Times New Roman" w:cstheme="minorHAnsi"/>
-          <w:b/>
-          <w:bCs/>
-          <w:color w:val="222222"/>
-          <w:sz w:val="24"/>
-          <w:szCs w:val="24"/>
-          <w:highlight w:val="yellow"/>
           <w:lang w:eastAsia="es-ES"/>
         </w:rPr>
       </w:pPr>

</xml_diff>